<commit_message>
#1949 Neuer Eingabetypen Kommazahl
</commit_message>
<xml_diff>
--- a/docs/JKI-Bonitur Hilfe.docx
+++ b/docs/JKI-Bonitur Hilfe.docx
@@ -15,15 +15,15 @@
         <mc:AlternateContent>
           <mc:Choice Requires="wpg">
             <w:drawing>
-              <wp:anchor behindDoc="0" distT="0" distB="0" distL="0" distR="0" simplePos="0" locked="0" layoutInCell="1" allowOverlap="1" relativeHeight="21">
+              <wp:anchor behindDoc="0" distT="0" distB="0" distL="0" distR="0" simplePos="0" locked="0" layoutInCell="1" allowOverlap="1" relativeHeight="20">
                 <wp:simplePos x="0" y="0"/>
                 <wp:positionH relativeFrom="column">
-                  <wp:posOffset>-478155</wp:posOffset>
+                  <wp:posOffset>-477520</wp:posOffset>
                 </wp:positionH>
                 <wp:positionV relativeFrom="paragraph">
-                  <wp:posOffset>-422275</wp:posOffset>
+                  <wp:posOffset>-421640</wp:posOffset>
                 </wp:positionV>
-                <wp:extent cx="53975" cy="9900285"/>
+                <wp:extent cx="54610" cy="9900920"/>
                 <wp:effectExtent l="1905" t="0" r="1905" b="0"/>
                 <wp:wrapNone/>
                 <wp:docPr id="1" name="Group 3"/>
@@ -34,7 +34,7 @@
                       <wpg:grpSpPr>
                         <a:xfrm>
                           <a:off x="0" y="0"/>
-                          <a:ext cx="53280" cy="9899640"/>
+                          <a:ext cx="54000" cy="9900360"/>
                         </a:xfrm>
                       </wpg:grpSpPr>
                       <wps:wsp>
@@ -42,7 +42,7 @@
                         <wps:spPr>
                           <a:xfrm>
                             <a:off x="0" y="0"/>
-                            <a:ext cx="52200" cy="1889640"/>
+                            <a:ext cx="52560" cy="1889280"/>
                           </a:xfrm>
                           <a:prstGeom prst="rect">
                             <a:avLst/>
@@ -67,7 +67,7 @@
                         <wps:spPr>
                           <a:xfrm>
                             <a:off x="1440" y="2001600"/>
-                            <a:ext cx="52200" cy="2101320"/>
+                            <a:ext cx="52560" cy="2101320"/>
                           </a:xfrm>
                           <a:prstGeom prst="rect">
                             <a:avLst/>
@@ -91,8 +91,8 @@
                         <wps:cNvSpPr/>
                         <wps:spPr>
                           <a:xfrm>
-                            <a:off x="0" y="4221000"/>
-                            <a:ext cx="52200" cy="633600"/>
+                            <a:off x="0" y="4221360"/>
+                            <a:ext cx="52560" cy="633240"/>
                           </a:xfrm>
                           <a:prstGeom prst="rect">
                             <a:avLst/>
@@ -116,8 +116,8 @@
                         <wps:cNvSpPr/>
                         <wps:spPr>
                           <a:xfrm>
-                            <a:off x="1440" y="4968360"/>
-                            <a:ext cx="52200" cy="487800"/>
+                            <a:off x="1440" y="4968720"/>
+                            <a:ext cx="52560" cy="487080"/>
                           </a:xfrm>
                           <a:prstGeom prst="rect">
                             <a:avLst/>
@@ -141,8 +141,8 @@
                         <wps:cNvSpPr/>
                         <wps:spPr>
                           <a:xfrm>
-                            <a:off x="0" y="5573880"/>
-                            <a:ext cx="52200" cy="330840"/>
+                            <a:off x="0" y="5574600"/>
+                            <a:ext cx="52560" cy="330120"/>
                           </a:xfrm>
                           <a:prstGeom prst="rect">
                             <a:avLst/>
@@ -166,8 +166,8 @@
                         <wps:cNvSpPr/>
                         <wps:spPr>
                           <a:xfrm>
-                            <a:off x="0" y="6017400"/>
-                            <a:ext cx="52200" cy="262080"/>
+                            <a:off x="0" y="6017760"/>
+                            <a:ext cx="52560" cy="261720"/>
                           </a:xfrm>
                           <a:prstGeom prst="rect">
                             <a:avLst/>
@@ -191,8 +191,8 @@
                         <wps:cNvSpPr/>
                         <wps:spPr>
                           <a:xfrm>
-                            <a:off x="0" y="6400800"/>
-                            <a:ext cx="52200" cy="316080"/>
+                            <a:off x="0" y="6401520"/>
+                            <a:ext cx="52560" cy="315720"/>
                           </a:xfrm>
                           <a:prstGeom prst="rect">
                             <a:avLst/>
@@ -216,8 +216,8 @@
                         <wps:cNvSpPr/>
                         <wps:spPr>
                           <a:xfrm>
-                            <a:off x="0" y="6831360"/>
-                            <a:ext cx="52200" cy="384840"/>
+                            <a:off x="0" y="6832080"/>
+                            <a:ext cx="52560" cy="384120"/>
                           </a:xfrm>
                           <a:prstGeom prst="rect">
                             <a:avLst/>
@@ -241,8 +241,8 @@
                         <wps:cNvSpPr/>
                         <wps:spPr>
                           <a:xfrm>
-                            <a:off x="0" y="7330320"/>
-                            <a:ext cx="52200" cy="488160"/>
+                            <a:off x="0" y="7331040"/>
+                            <a:ext cx="52560" cy="488160"/>
                           </a:xfrm>
                           <a:prstGeom prst="rect">
                             <a:avLst/>
@@ -266,8 +266,8 @@
                         <wps:cNvSpPr/>
                         <wps:spPr>
                           <a:xfrm>
-                            <a:off x="0" y="7935120"/>
-                            <a:ext cx="52200" cy="638640"/>
+                            <a:off x="0" y="7936200"/>
+                            <a:ext cx="52560" cy="638280"/>
                           </a:xfrm>
                           <a:prstGeom prst="rect">
                             <a:avLst/>
@@ -291,8 +291,8 @@
                         <wps:cNvSpPr/>
                         <wps:spPr>
                           <a:xfrm>
-                            <a:off x="0" y="8684280"/>
-                            <a:ext cx="52200" cy="1215360"/>
+                            <a:off x="0" y="8685360"/>
+                            <a:ext cx="52560" cy="1214640"/>
                           </a:xfrm>
                           <a:prstGeom prst="rect">
                             <a:avLst/>
@@ -320,58 +320,58 @@
           </mc:Choice>
           <mc:Fallback>
             <w:pict>
-              <v:group id="shape_0" alt="Group 3" style="position:absolute;margin-left:-37.65pt;margin-top:-33.25pt;width:4.25pt;height:779.5pt" coordorigin="-753,-665" coordsize="85,15590">
-                <v:rect id="shape_0" ID="Rectangle 4" fillcolor="#bfd41e" stroked="f" style="position:absolute;left:-753;top:-665;width:81;height:2975">
+              <v:group id="shape_0" alt="Group 3" style="position:absolute;margin-left:-37.6pt;margin-top:-33.2pt;width:4.3pt;height:779.55pt" coordorigin="-752,-664" coordsize="86,15591">
+                <v:rect id="shape_0" fillcolor="#bfd41e" stroked="f" style="position:absolute;left:-752;top:-664;width:82;height:2974">
                   <w10:wrap type="none"/>
                   <v:fill o:detectmouseclick="t" type="solid" color2="#402be1"/>
                   <v:stroke color="#3465a4" joinstyle="round" endcap="flat"/>
                 </v:rect>
-                <v:rect id="shape_0" ID="Rectangle 5" fillcolor="#1196db" stroked="f" style="position:absolute;left:-751;top:2487;width:81;height:3308">
+                <v:rect id="shape_0" fillcolor="#1196db" stroked="f" style="position:absolute;left:-749;top:2488;width:82;height:3308">
                   <w10:wrap type="none"/>
                   <v:fill o:detectmouseclick="t" type="solid" color2="#ee6924"/>
                   <v:stroke color="#3465a4" joinstyle="round" endcap="flat"/>
                 </v:rect>
-                <v:rect id="shape_0" ID="Rectangle 6" fillcolor="#1d82c4" stroked="f" style="position:absolute;left:-753;top:5982;width:81;height:997">
+                <v:rect id="shape_0" fillcolor="#1d82c4" stroked="f" style="position:absolute;left:-752;top:5984;width:82;height:996">
                   <w10:wrap type="none"/>
                   <v:fill o:detectmouseclick="t" type="solid" color2="#e27d3b"/>
                   <v:stroke color="#3465a4" joinstyle="round" endcap="flat"/>
                 </v:rect>
-                <v:rect id="shape_0" ID="Rectangle 7" fillcolor="#2368b1" stroked="f" style="position:absolute;left:-751;top:7159;width:81;height:767">
+                <v:rect id="shape_0" fillcolor="#2368b1" stroked="f" style="position:absolute;left:-749;top:7161;width:82;height:766">
                   <w10:wrap type="none"/>
                   <v:fill o:detectmouseclick="t" type="solid" color2="#dc974e"/>
                   <v:stroke color="#3465a4" joinstyle="round" endcap="flat"/>
                 </v:rect>
-                <v:rect id="shape_0" ID="Rectangle 8" fillcolor="#244a96" stroked="f" style="position:absolute;left:-753;top:8113;width:81;height:520">
+                <v:rect id="shape_0" fillcolor="#244a96" stroked="f" style="position:absolute;left:-752;top:8115;width:82;height:519">
                   <w10:wrap type="none"/>
                   <v:fill o:detectmouseclick="t" type="solid" color2="#dbb569"/>
                   <v:stroke color="#3465a4" joinstyle="round" endcap="flat"/>
                 </v:rect>
-                <v:rect id="shape_0" ID="Rectangle 9" fillcolor="#7d5112" stroked="f" style="position:absolute;left:-753;top:8811;width:81;height:412">
+                <v:rect id="shape_0" fillcolor="#7d5112" stroked="f" style="position:absolute;left:-752;top:8813;width:82;height:411">
                   <w10:wrap type="none"/>
                   <v:fill o:detectmouseclick="t" type="solid" color2="#82aeed"/>
                   <v:stroke color="#3465a4" joinstyle="round" endcap="flat"/>
                 </v:rect>
-                <v:rect id="shape_0" ID="Rectangle 10" fillcolor="#916b13" stroked="f" style="position:absolute;left:-753;top:9415;width:81;height:497">
+                <v:rect id="shape_0" fillcolor="#916b13" stroked="f" style="position:absolute;left:-752;top:9417;width:82;height:496">
                   <w10:wrap type="none"/>
                   <v:fill o:detectmouseclick="t" type="solid" color2="#6e94ec"/>
                   <v:stroke color="#3465a4" joinstyle="round" endcap="flat"/>
                 </v:rect>
-                <v:rect id="shape_0" ID="Rectangle 11" fillcolor="#a4831c" stroked="f" style="position:absolute;left:-753;top:10093;width:81;height:605">
+                <v:rect id="shape_0" fillcolor="#a4831c" stroked="f" style="position:absolute;left:-752;top:10095;width:82;height:604">
                   <w10:wrap type="none"/>
                   <v:fill o:detectmouseclick="t" type="solid" color2="#5b7ce3"/>
                   <v:stroke color="#3465a4" joinstyle="round" endcap="flat"/>
                 </v:rect>
-                <v:rect id="shape_0" ID="Rectangle 12" fillcolor="#bda124" stroked="f" style="position:absolute;left:-753;top:10879;width:81;height:768">
+                <v:rect id="shape_0" fillcolor="#bda124" stroked="f" style="position:absolute;left:-752;top:10881;width:82;height:768">
                   <w10:wrap type="none"/>
                   <v:fill o:detectmouseclick="t" type="solid" color2="#425edb"/>
                   <v:stroke color="#3465a4" joinstyle="round" endcap="flat"/>
                 </v:rect>
-                <v:rect id="shape_0" ID="Rectangle 13" fillcolor="#d1b923" stroked="f" style="position:absolute;left:-753;top:11831;width:81;height:1005">
+                <v:rect id="shape_0" fillcolor="#d1b923" stroked="f" style="position:absolute;left:-752;top:11834;width:82;height:1004">
                   <w10:wrap type="none"/>
                   <v:fill o:detectmouseclick="t" type="solid" color2="#2e46dc"/>
                   <v:stroke color="#3465a4" joinstyle="round" endcap="flat"/>
                 </v:rect>
-                <v:rect id="shape_0" ID="Rectangle 14" fillcolor="#f2d621" stroked="f" style="position:absolute;left:-753;top:13011;width:81;height:1913">
+                <v:rect id="shape_0" fillcolor="#f2d621" stroked="f" style="position:absolute;left:-752;top:13014;width:82;height:1912">
                   <w10:wrap type="none"/>
                   <v:fill o:detectmouseclick="t" type="solid" color2="#0d29de"/>
                   <v:stroke color="#3465a4" joinstyle="round" endcap="flat"/>
@@ -486,15 +486,23 @@
       </w:r>
       <w:r>
         <w:rPr/>
-        <w:t xml:space="preserve"> (0.</w:t>
-      </w:r>
-      <w:r>
-        <w:rPr/>
-        <w:t>9</w:t>
-      </w:r>
-      <w:r>
-        <w:rPr/>
-        <w:t>.0)</w:t>
+        <w:t xml:space="preserve"> (</w:t>
+      </w:r>
+      <w:r>
+        <w:rPr>
+          <w:rFonts w:eastAsia="" w:cs="" w:cstheme="majorBidi" w:eastAsiaTheme="majorEastAsia"/>
+          <w:color w:val="17365D" w:themeColor="text2" w:themeShade="bf"/>
+          <w:spacing w:val="5"/>
+          <w:kern w:val="2"/>
+          <w:sz w:val="52"/>
+          <w:szCs w:val="52"/>
+          <w:lang w:val="de-DE" w:eastAsia="de-DE" w:bidi="ar-SA"/>
+        </w:rPr>
+        <w:t>1.0.0</w:t>
+      </w:r>
+      <w:r>
+        <w:rPr/>
+        <w:t>)</w:t>
       </w:r>
     </w:p>
     <w:p>
@@ -593,7 +601,7 @@
       <w:sdtContent>
         <w:p>
           <w:pPr>
-            <w:pStyle w:val="Inhaltsverzeichnisberschrift"/>
+            <w:pStyle w:val="TOAHeading"/>
             <w:rPr/>
           </w:pPr>
           <w:r>
@@ -620,6 +628,7 @@
             <w:rPr>
               <w:webHidden/>
               <w:rStyle w:val="Verzeichnissprung"/>
+              <w:vanish w:val="false"/>
             </w:rPr>
             <w:instrText> TOC \z \o "1-3" \u \h</w:instrText>
           </w:r>
@@ -627,6 +636,7 @@
             <w:rPr>
               <w:webHidden/>
               <w:rStyle w:val="Verzeichnissprung"/>
+              <w:vanish w:val="false"/>
             </w:rPr>
             <w:fldChar w:fldCharType="separate"/>
           </w:r>
@@ -635,6 +645,7 @@
               <w:rPr>
                 <w:webHidden/>
                 <w:rStyle w:val="Verzeichnissprung"/>
+                <w:vanish w:val="false"/>
               </w:rPr>
               <w:t>Changelog</w:t>
               <w:tab/>
@@ -656,6 +667,7 @@
               <w:rPr>
                 <w:webHidden/>
                 <w:rStyle w:val="Verzeichnissprung"/>
+                <w:vanish w:val="false"/>
               </w:rPr>
               <w:t>Neu in Version 0.9.0</w:t>
               <w:tab/>
@@ -677,6 +689,7 @@
               <w:rPr>
                 <w:webHidden/>
                 <w:rStyle w:val="Verzeichnissprung"/>
+                <w:vanish w:val="false"/>
               </w:rPr>
               <w:t>Neu in Version 0.8.0</w:t>
               <w:tab/>
@@ -698,6 +711,7 @@
               <w:rPr>
                 <w:webHidden/>
                 <w:rStyle w:val="Verzeichnissprung"/>
+                <w:vanish w:val="false"/>
               </w:rPr>
               <w:t>Neu in Version 0.7.0</w:t>
               <w:tab/>
@@ -719,6 +733,7 @@
               <w:rPr>
                 <w:webHidden/>
                 <w:rStyle w:val="Verzeichnissprung"/>
+                <w:vanish w:val="false"/>
               </w:rPr>
               <w:t>Installation</w:t>
               <w:tab/>
@@ -740,6 +755,7 @@
               <w:rPr>
                 <w:webHidden/>
                 <w:rStyle w:val="Verzeichnissprung"/>
+                <w:vanish w:val="false"/>
               </w:rPr>
               <w:t>Konfiguration</w:t>
               <w:tab/>
@@ -761,6 +777,7 @@
               <w:rPr>
                 <w:webHidden/>
                 <w:rStyle w:val="Verzeichnissprung"/>
+                <w:vanish w:val="false"/>
               </w:rPr>
               <w:t>Aufbau der Inputdateien</w:t>
               <w:tab/>
@@ -782,6 +799,7 @@
               <w:rPr>
                 <w:webHidden/>
                 <w:rStyle w:val="Verzeichnissprung"/>
+                <w:vanish w:val="false"/>
               </w:rPr>
               <w:t>Tabelle Standorte</w:t>
               <w:tab/>
@@ -803,6 +821,7 @@
               <w:rPr>
                 <w:webHidden/>
                 <w:rStyle w:val="Verzeichnissprung"/>
+                <w:vanish w:val="false"/>
               </w:rPr>
               <w:t>Tabelle Marker</w:t>
               <w:tab/>
@@ -824,6 +843,7 @@
               <w:rPr>
                 <w:webHidden/>
                 <w:rStyle w:val="Verzeichnissprung"/>
+                <w:vanish w:val="false"/>
               </w:rPr>
               <w:t>Tabelle Daten</w:t>
               <w:tab/>
@@ -845,6 +865,7 @@
               <w:rPr>
                 <w:webHidden/>
                 <w:rStyle w:val="Verzeichnissprung"/>
+                <w:vanish w:val="false"/>
               </w:rPr>
               <w:t>Beispiel</w:t>
               <w:tab/>
@@ -866,6 +887,7 @@
               <w:rPr>
                 <w:webHidden/>
                 <w:rStyle w:val="Verzeichnissprung"/>
+                <w:vanish w:val="false"/>
               </w:rPr>
               <w:t>Inputdatei BBCH</w:t>
               <w:tab/>
@@ -887,6 +909,7 @@
               <w:rPr>
                 <w:webHidden/>
                 <w:rStyle w:val="Verzeichnissprung"/>
+                <w:vanish w:val="false"/>
               </w:rPr>
               <w:t>Bonitur</w:t>
               <w:tab/>
@@ -908,6 +931,7 @@
               <w:rPr>
                 <w:webHidden/>
                 <w:rStyle w:val="Verzeichnissprung"/>
+                <w:vanish w:val="false"/>
               </w:rPr>
               <w:t>Obere Leiste</w:t>
               <w:tab/>
@@ -929,6 +953,7 @@
               <w:rPr>
                 <w:webHidden/>
                 <w:rStyle w:val="Verzeichnissprung"/>
+                <w:vanish w:val="false"/>
               </w:rPr>
               <w:t>Hauptbildschirm links</w:t>
               <w:tab/>
@@ -950,6 +975,7 @@
               <w:rPr>
                 <w:webHidden/>
                 <w:rStyle w:val="Verzeichnissprung"/>
+                <w:vanish w:val="false"/>
               </w:rPr>
               <w:t>“</w:t>
             </w:r>
@@ -977,6 +1003,7 @@
               <w:rPr>
                 <w:webHidden/>
                 <w:rStyle w:val="Verzeichnissprung"/>
+                <w:vanish w:val="false"/>
               </w:rPr>
               <w:t>Fadenkreuz</w:t>
               <w:tab/>
@@ -998,6 +1025,7 @@
               <w:rPr>
                 <w:webHidden/>
                 <w:rStyle w:val="Verzeichnissprung"/>
+                <w:vanish w:val="false"/>
               </w:rPr>
               <w:t>Boniturbilder</w:t>
               <w:tab/>
@@ -1019,6 +1047,7 @@
               <w:rPr>
                 <w:webHidden/>
                 <w:rStyle w:val="Verzeichnissprung"/>
+                <w:vanish w:val="false"/>
               </w:rPr>
               <w:t>Einstellungen</w:t>
               <w:tab/>
@@ -1040,6 +1069,7 @@
               <w:rPr>
                 <w:webHidden/>
                 <w:rStyle w:val="Verzeichnissprung"/>
+                <w:vanish w:val="false"/>
               </w:rPr>
               <w:t>Zick Zack Modus</w:t>
               <w:tab/>
@@ -1061,6 +1091,7 @@
               <w:rPr>
                 <w:webHidden/>
                 <w:rStyle w:val="Verzeichnissprung"/>
+                <w:vanish w:val="false"/>
               </w:rPr>
               <w:t>Excelausgabe mit Datum</w:t>
               <w:tab/>
@@ -1082,6 +1113,7 @@
               <w:rPr>
                 <w:webHidden/>
                 <w:rStyle w:val="Verzeichnissprung"/>
+                <w:vanish w:val="false"/>
               </w:rPr>
               <w:t>BBCH-Frage</w:t>
               <w:tab/>
@@ -1091,6 +1123,7 @@
           <w:r>
             <w:rPr>
               <w:rStyle w:val="Verzeichnissprung"/>
+              <w:vanish w:val="false"/>
             </w:rPr>
             <w:fldChar w:fldCharType="end"/>
           </w:r>
@@ -1949,7 +1982,7 @@
                   </pic:nvPicPr>
                   <pic:blipFill>
                     <a:blip r:embed="rId17"/>
-                    <a:srcRect l="0" t="0" r="0" b="77583"/>
+                    <a:srcRect l="0" t="0" r="0" b="77592"/>
                     <a:stretch>
                       <a:fillRect/>
                     </a:stretch>
@@ -1971,7 +2004,7 @@
         <mc:AlternateContent>
           <mc:Choice Requires="wps">
             <w:drawing>
-              <wp:anchor behindDoc="0" distT="0" distB="0" distL="0" distR="0" simplePos="0" locked="0" layoutInCell="1" allowOverlap="1" relativeHeight="22">
+              <wp:anchor behindDoc="0" distT="0" distB="0" distL="0" distR="0" simplePos="0" locked="0" layoutInCell="1" allowOverlap="1" relativeHeight="21">
                 <wp:simplePos x="0" y="0"/>
                 <wp:positionH relativeFrom="column">
                   <wp:posOffset>5457825</wp:posOffset>
@@ -1979,7 +2012,7 @@
                 <wp:positionV relativeFrom="paragraph">
                   <wp:posOffset>134620</wp:posOffset>
                 </wp:positionV>
-                <wp:extent cx="302895" cy="285115"/>
+                <wp:extent cx="303530" cy="285750"/>
                 <wp:effectExtent l="23495" t="21590" r="26670" b="27305"/>
                 <wp:wrapNone/>
                 <wp:docPr id="7" name="Rectangle 15"/>
@@ -1990,7 +2023,7 @@
                       <wps:spPr>
                         <a:xfrm>
                           <a:off x="0" y="0"/>
-                          <a:ext cx="302400" cy="284400"/>
+                          <a:ext cx="302760" cy="285120"/>
                         </a:xfrm>
                         <a:prstGeom prst="rect">
                           <a:avLst/>
@@ -2018,7 +2051,7 @@
           </mc:Choice>
           <mc:Fallback>
             <w:pict>
-              <v:rect id="shape_0" ID="Rectangle 15" stroked="t" style="position:absolute;margin-left:429.75pt;margin-top:10.6pt;width:23.75pt;height:22.35pt">
+              <v:rect id="shape_0" ID="Rectangle 15" stroked="t" style="position:absolute;margin-left:429.75pt;margin-top:10.6pt;width:23.8pt;height:22.4pt">
                 <w10:wrap type="none"/>
                 <v:fill o:detectmouseclick="t" on="false"/>
                 <v:stroke color="red" weight="38160" joinstyle="miter" endcap="flat"/>
@@ -2029,15 +2062,15 @@
         <mc:AlternateContent>
           <mc:Choice Requires="wps">
             <w:drawing>
-              <wp:anchor behindDoc="0" distT="0" distB="0" distL="0" distR="0" simplePos="0" locked="0" layoutInCell="1" allowOverlap="1" relativeHeight="23">
+              <wp:anchor behindDoc="0" distT="0" distB="0" distL="0" distR="0" simplePos="0" locked="0" layoutInCell="1" allowOverlap="1" relativeHeight="22">
                 <wp:simplePos x="0" y="0"/>
                 <wp:positionH relativeFrom="column">
-                  <wp:posOffset>5154295</wp:posOffset>
+                  <wp:posOffset>5153660</wp:posOffset>
                 </wp:positionH>
                 <wp:positionV relativeFrom="paragraph">
-                  <wp:posOffset>255270</wp:posOffset>
+                  <wp:posOffset>254000</wp:posOffset>
                 </wp:positionV>
-                <wp:extent cx="492760" cy="397510"/>
+                <wp:extent cx="493395" cy="398145"/>
                 <wp:effectExtent l="62865" t="0" r="0" b="31750"/>
                 <wp:wrapNone/>
                 <wp:docPr id="8" name="AutoShape 16"/>
@@ -2048,7 +2081,7 @@
                       <wps:spPr>
                         <a:xfrm rot="13728600">
                           <a:off x="0" y="0"/>
-                          <a:ext cx="492120" cy="396720"/>
+                          <a:ext cx="492840" cy="397440"/>
                         </a:xfrm>
                         <a:prstGeom prst="downArrow">
                           <a:avLst>
@@ -2100,7 +2133,7 @@
                   <v:h position="0,@3"/>
                 </v:handles>
               </v:shapetype>
-              <v:shape id="shape_0" ID="AutoShape 16" fillcolor="red" stroked="t" style="position:absolute;margin-left:405.8pt;margin-top:20.05pt;width:38.7pt;height:31.2pt;rotation:229" type="shapetype_67">
+              <v:shape id="shape_0" ID="AutoShape 16" fillcolor="red" stroked="t" style="position:absolute;margin-left:405.8pt;margin-top:20pt;width:38.75pt;height:31.25pt;rotation:229" type="shapetype_67">
                 <w10:wrap type="none"/>
                 <v:fill o:detectmouseclick="t" type="solid" color2="aqua"/>
                 <v:stroke color="black" weight="9360" joinstyle="miter" endcap="flat"/>
@@ -2136,7 +2169,7 @@
                   </pic:nvPicPr>
                   <pic:blipFill>
                     <a:blip r:embed="rId18"/>
-                    <a:srcRect l="25615" t="21609" r="26858" b="25322"/>
+                    <a:srcRect l="25621" t="21619" r="26858" b="25322"/>
                     <a:stretch>
                       <a:fillRect/>
                     </a:stretch>
@@ -2538,15 +2571,7 @@
       </w:pPr>
       <w:r>
         <w:rPr/>
-        <w:t>B</w:t>
-      </w:r>
-      <w:r>
-        <w:rPr/>
-        <w:t>ei</w:t>
-      </w:r>
-      <w:r>
-        <w:rPr/>
-        <w:t>spieldaten ab Reihe 2</w:t>
+        <w:t>Beispieldaten ab Reihe 2</w:t>
       </w:r>
     </w:p>
     <w:tbl>
@@ -2568,15 +2593,15 @@
         <w:gridCol w:w="567"/>
         <w:gridCol w:w="425"/>
         <w:gridCol w:w="991"/>
-        <w:gridCol w:w="659"/>
-        <w:gridCol w:w="658"/>
         <w:gridCol w:w="658"/>
         <w:gridCol w:w="658"/>
         <w:gridCol w:w="659"/>
         <w:gridCol w:w="658"/>
+        <w:gridCol w:w="659"/>
+        <w:gridCol w:w="658"/>
+        <w:gridCol w:w="659"/>
         <w:gridCol w:w="658"/>
         <w:gridCol w:w="658"/>
-        <w:gridCol w:w="659"/>
         <w:gridCol w:w="657"/>
       </w:tblGrid>
       <w:tr>
@@ -2698,6 +2723,62 @@
         </w:tc>
         <w:tc>
           <w:tcPr>
+            <w:tcW w:w="658" w:type="dxa"/>
+            <w:tcBorders>
+              <w:bottom w:val="single" w:sz="18" w:space="0" w:color="4F81BD"/>
+            </w:tcBorders>
+          </w:tcPr>
+          <w:p>
+            <w:pPr>
+              <w:pStyle w:val="Normal"/>
+              <w:spacing w:before="0" w:after="120"/>
+              <w:cnfStyle w:val="100000000000" w:firstRow="1" w:lastRow="0" w:firstColumn="0" w:lastColumn="0" w:oddVBand="0" w:evenVBand="0" w:oddHBand="0" w:evenHBand="0" w:firstRowFirstColumn="0" w:firstRowLastColumn="0" w:lastRowFirstColumn="0" w:lastRowLastColumn="0"/>
+              <w:rPr>
+                <w:rFonts w:ascii="Cambria" w:hAnsi="Cambria" w:eastAsia="" w:cs="" w:asciiTheme="majorHAnsi" w:cstheme="majorBidi" w:eastAsiaTheme="majorEastAsia" w:hAnsiTheme="majorHAnsi"/>
+                <w:b/>
+                <w:b/>
+                <w:bCs/>
+              </w:rPr>
+            </w:pPr>
+            <w:r>
+              <w:rPr>
+                <w:rFonts w:eastAsia="" w:cs="" w:cstheme="majorBidi" w:eastAsiaTheme="majorEastAsia" w:ascii="Cambria" w:hAnsi="Cambria"/>
+                <w:b/>
+                <w:bCs/>
+              </w:rPr>
+            </w:r>
+          </w:p>
+        </w:tc>
+        <w:tc>
+          <w:tcPr>
+            <w:tcW w:w="658" w:type="dxa"/>
+            <w:tcBorders>
+              <w:bottom w:val="single" w:sz="18" w:space="0" w:color="4F81BD"/>
+            </w:tcBorders>
+          </w:tcPr>
+          <w:p>
+            <w:pPr>
+              <w:pStyle w:val="Normal"/>
+              <w:spacing w:before="0" w:after="120"/>
+              <w:cnfStyle w:val="100000000000" w:firstRow="1" w:lastRow="0" w:firstColumn="0" w:lastColumn="0" w:oddVBand="0" w:evenVBand="0" w:oddHBand="0" w:evenHBand="0" w:firstRowFirstColumn="0" w:firstRowLastColumn="0" w:lastRowFirstColumn="0" w:lastRowLastColumn="0"/>
+              <w:rPr>
+                <w:rFonts w:ascii="Cambria" w:hAnsi="Cambria" w:eastAsia="" w:cs="" w:asciiTheme="majorHAnsi" w:cstheme="majorBidi" w:eastAsiaTheme="majorEastAsia" w:hAnsiTheme="majorHAnsi"/>
+                <w:b/>
+                <w:b/>
+                <w:bCs/>
+              </w:rPr>
+            </w:pPr>
+            <w:r>
+              <w:rPr>
+                <w:rFonts w:eastAsia="" w:cs="" w:cstheme="majorBidi" w:eastAsiaTheme="majorEastAsia" w:ascii="Cambria" w:hAnsi="Cambria"/>
+                <w:b/>
+                <w:bCs/>
+              </w:rPr>
+            </w:r>
+          </w:p>
+        </w:tc>
+        <w:tc>
+          <w:tcPr>
             <w:tcW w:w="659" w:type="dxa"/>
             <w:tcBorders>
               <w:bottom w:val="single" w:sz="18" w:space="0" w:color="4F81BD"/>
@@ -2754,6 +2835,34 @@
         </w:tc>
         <w:tc>
           <w:tcPr>
+            <w:tcW w:w="659" w:type="dxa"/>
+            <w:tcBorders>
+              <w:bottom w:val="single" w:sz="18" w:space="0" w:color="4F81BD"/>
+            </w:tcBorders>
+          </w:tcPr>
+          <w:p>
+            <w:pPr>
+              <w:pStyle w:val="Normal"/>
+              <w:spacing w:before="0" w:after="120"/>
+              <w:cnfStyle w:val="100000000000" w:firstRow="1" w:lastRow="0" w:firstColumn="0" w:lastColumn="0" w:oddVBand="0" w:evenVBand="0" w:oddHBand="0" w:evenHBand="0" w:firstRowFirstColumn="0" w:firstRowLastColumn="0" w:lastRowFirstColumn="0" w:lastRowLastColumn="0"/>
+              <w:rPr>
+                <w:rFonts w:ascii="Cambria" w:hAnsi="Cambria" w:eastAsia="" w:cs="" w:asciiTheme="majorHAnsi" w:cstheme="majorBidi" w:eastAsiaTheme="majorEastAsia" w:hAnsiTheme="majorHAnsi"/>
+                <w:b/>
+                <w:b/>
+                <w:bCs/>
+              </w:rPr>
+            </w:pPr>
+            <w:r>
+              <w:rPr>
+                <w:rFonts w:eastAsia="" w:cs="" w:cstheme="majorBidi" w:eastAsiaTheme="majorEastAsia" w:ascii="Cambria" w:hAnsi="Cambria"/>
+                <w:b/>
+                <w:bCs/>
+              </w:rPr>
+            </w:r>
+          </w:p>
+        </w:tc>
+        <w:tc>
+          <w:tcPr>
             <w:tcW w:w="658" w:type="dxa"/>
             <w:tcBorders>
               <w:bottom w:val="single" w:sz="18" w:space="0" w:color="4F81BD"/>
@@ -2782,6 +2891,34 @@
         </w:tc>
         <w:tc>
           <w:tcPr>
+            <w:tcW w:w="659" w:type="dxa"/>
+            <w:tcBorders>
+              <w:bottom w:val="single" w:sz="18" w:space="0" w:color="4F81BD"/>
+            </w:tcBorders>
+          </w:tcPr>
+          <w:p>
+            <w:pPr>
+              <w:pStyle w:val="Normal"/>
+              <w:spacing w:before="0" w:after="120"/>
+              <w:cnfStyle w:val="100000000000" w:firstRow="1" w:lastRow="0" w:firstColumn="0" w:lastColumn="0" w:oddVBand="0" w:evenVBand="0" w:oddHBand="0" w:evenHBand="0" w:firstRowFirstColumn="0" w:firstRowLastColumn="0" w:lastRowFirstColumn="0" w:lastRowLastColumn="0"/>
+              <w:rPr>
+                <w:rFonts w:ascii="Cambria" w:hAnsi="Cambria" w:eastAsia="" w:cs="" w:asciiTheme="majorHAnsi" w:cstheme="majorBidi" w:eastAsiaTheme="majorEastAsia" w:hAnsiTheme="majorHAnsi"/>
+                <w:b/>
+                <w:b/>
+                <w:bCs/>
+              </w:rPr>
+            </w:pPr>
+            <w:r>
+              <w:rPr>
+                <w:rFonts w:eastAsia="" w:cs="" w:cstheme="majorBidi" w:eastAsiaTheme="majorEastAsia" w:ascii="Cambria" w:hAnsi="Cambria"/>
+                <w:b/>
+                <w:bCs/>
+              </w:rPr>
+            </w:r>
+          </w:p>
+        </w:tc>
+        <w:tc>
+          <w:tcPr>
             <w:tcW w:w="658" w:type="dxa"/>
             <w:tcBorders>
               <w:bottom w:val="single" w:sz="18" w:space="0" w:color="4F81BD"/>
@@ -2810,119 +2947,7 @@
         </w:tc>
         <w:tc>
           <w:tcPr>
-            <w:tcW w:w="659" w:type="dxa"/>
-            <w:tcBorders>
-              <w:bottom w:val="single" w:sz="18" w:space="0" w:color="4F81BD"/>
-            </w:tcBorders>
-          </w:tcPr>
-          <w:p>
-            <w:pPr>
-              <w:pStyle w:val="Normal"/>
-              <w:spacing w:before="0" w:after="120"/>
-              <w:cnfStyle w:val="100000000000" w:firstRow="1" w:lastRow="0" w:firstColumn="0" w:lastColumn="0" w:oddVBand="0" w:evenVBand="0" w:oddHBand="0" w:evenHBand="0" w:firstRowFirstColumn="0" w:firstRowLastColumn="0" w:lastRowFirstColumn="0" w:lastRowLastColumn="0"/>
-              <w:rPr>
-                <w:rFonts w:ascii="Cambria" w:hAnsi="Cambria" w:eastAsia="" w:cs="" w:asciiTheme="majorHAnsi" w:cstheme="majorBidi" w:eastAsiaTheme="majorEastAsia" w:hAnsiTheme="majorHAnsi"/>
-                <w:b/>
-                <w:b/>
-                <w:bCs/>
-              </w:rPr>
-            </w:pPr>
-            <w:r>
-              <w:rPr>
-                <w:rFonts w:eastAsia="" w:cs="" w:cstheme="majorBidi" w:eastAsiaTheme="majorEastAsia" w:ascii="Cambria" w:hAnsi="Cambria"/>
-                <w:b/>
-                <w:bCs/>
-              </w:rPr>
-            </w:r>
-          </w:p>
-        </w:tc>
-        <w:tc>
-          <w:tcPr>
             <w:tcW w:w="658" w:type="dxa"/>
-            <w:tcBorders>
-              <w:bottom w:val="single" w:sz="18" w:space="0" w:color="4F81BD"/>
-            </w:tcBorders>
-          </w:tcPr>
-          <w:p>
-            <w:pPr>
-              <w:pStyle w:val="Normal"/>
-              <w:spacing w:before="0" w:after="120"/>
-              <w:cnfStyle w:val="100000000000" w:firstRow="1" w:lastRow="0" w:firstColumn="0" w:lastColumn="0" w:oddVBand="0" w:evenVBand="0" w:oddHBand="0" w:evenHBand="0" w:firstRowFirstColumn="0" w:firstRowLastColumn="0" w:lastRowFirstColumn="0" w:lastRowLastColumn="0"/>
-              <w:rPr>
-                <w:rFonts w:ascii="Cambria" w:hAnsi="Cambria" w:eastAsia="" w:cs="" w:asciiTheme="majorHAnsi" w:cstheme="majorBidi" w:eastAsiaTheme="majorEastAsia" w:hAnsiTheme="majorHAnsi"/>
-                <w:b/>
-                <w:b/>
-                <w:bCs/>
-              </w:rPr>
-            </w:pPr>
-            <w:r>
-              <w:rPr>
-                <w:rFonts w:eastAsia="" w:cs="" w:cstheme="majorBidi" w:eastAsiaTheme="majorEastAsia" w:ascii="Cambria" w:hAnsi="Cambria"/>
-                <w:b/>
-                <w:bCs/>
-              </w:rPr>
-            </w:r>
-          </w:p>
-        </w:tc>
-        <w:tc>
-          <w:tcPr>
-            <w:tcW w:w="658" w:type="dxa"/>
-            <w:tcBorders>
-              <w:bottom w:val="single" w:sz="18" w:space="0" w:color="4F81BD"/>
-            </w:tcBorders>
-          </w:tcPr>
-          <w:p>
-            <w:pPr>
-              <w:pStyle w:val="Normal"/>
-              <w:spacing w:before="0" w:after="120"/>
-              <w:cnfStyle w:val="100000000000" w:firstRow="1" w:lastRow="0" w:firstColumn="0" w:lastColumn="0" w:oddVBand="0" w:evenVBand="0" w:oddHBand="0" w:evenHBand="0" w:firstRowFirstColumn="0" w:firstRowLastColumn="0" w:lastRowFirstColumn="0" w:lastRowLastColumn="0"/>
-              <w:rPr>
-                <w:rFonts w:ascii="Cambria" w:hAnsi="Cambria" w:eastAsia="" w:cs="" w:asciiTheme="majorHAnsi" w:cstheme="majorBidi" w:eastAsiaTheme="majorEastAsia" w:hAnsiTheme="majorHAnsi"/>
-                <w:b/>
-                <w:b/>
-                <w:bCs/>
-              </w:rPr>
-            </w:pPr>
-            <w:r>
-              <w:rPr>
-                <w:rFonts w:eastAsia="" w:cs="" w:cstheme="majorBidi" w:eastAsiaTheme="majorEastAsia" w:ascii="Cambria" w:hAnsi="Cambria"/>
-                <w:b/>
-                <w:bCs/>
-              </w:rPr>
-            </w:r>
-          </w:p>
-        </w:tc>
-        <w:tc>
-          <w:tcPr>
-            <w:tcW w:w="658" w:type="dxa"/>
-            <w:tcBorders>
-              <w:bottom w:val="single" w:sz="18" w:space="0" w:color="4F81BD"/>
-            </w:tcBorders>
-          </w:tcPr>
-          <w:p>
-            <w:pPr>
-              <w:pStyle w:val="Normal"/>
-              <w:spacing w:before="0" w:after="120"/>
-              <w:cnfStyle w:val="100000000000" w:firstRow="1" w:lastRow="0" w:firstColumn="0" w:lastColumn="0" w:oddVBand="0" w:evenVBand="0" w:oddHBand="0" w:evenHBand="0" w:firstRowFirstColumn="0" w:firstRowLastColumn="0" w:lastRowFirstColumn="0" w:lastRowLastColumn="0"/>
-              <w:rPr>
-                <w:rFonts w:ascii="Cambria" w:hAnsi="Cambria" w:eastAsia="" w:cs="" w:asciiTheme="majorHAnsi" w:cstheme="majorBidi" w:eastAsiaTheme="majorEastAsia" w:hAnsiTheme="majorHAnsi"/>
-                <w:b/>
-                <w:b/>
-                <w:bCs/>
-              </w:rPr>
-            </w:pPr>
-            <w:r>
-              <w:rPr>
-                <w:rFonts w:eastAsia="" w:cs="" w:cstheme="majorBidi" w:eastAsiaTheme="majorEastAsia" w:ascii="Cambria" w:hAnsi="Cambria"/>
-                <w:b/>
-                <w:bCs/>
-              </w:rPr>
-            </w:r>
-          </w:p>
-        </w:tc>
-        <w:tc>
-          <w:tcPr>
-            <w:tcW w:w="659" w:type="dxa"/>
             <w:tcBorders>
               <w:bottom w:val="single" w:sz="18" w:space="0" w:color="4F81BD"/>
             </w:tcBorders>
@@ -3000,7 +3025,7 @@
             </w:pPr>
             <w:r>
               <w:rPr>
-                <w:rFonts w:eastAsia="" w:cs="" w:cstheme="majorBidi" w:eastAsiaTheme="majorEastAsia" w:ascii="Cambria" w:hAnsi="Cambria"/>
+                <w:rFonts w:eastAsia="" w:cs="" w:ascii="Cambria" w:hAnsi="Cambria" w:cstheme="majorBidi" w:eastAsiaTheme="majorEastAsia"/>
                 <w:b w:val="false"/>
                 <w:bCs/>
               </w:rPr>
@@ -3066,6 +3091,44 @@
         </w:tc>
         <w:tc>
           <w:tcPr>
+            <w:tcW w:w="658" w:type="dxa"/>
+            <w:tcBorders/>
+            <w:shd w:color="auto" w:fill="D3DFEE" w:themeFill="accent1" w:themeFillTint="3f" w:val="clear"/>
+          </w:tcPr>
+          <w:p>
+            <w:pPr>
+              <w:pStyle w:val="Normal"/>
+              <w:spacing w:before="120" w:after="120"/>
+              <w:cnfStyle w:val="000000100000" w:firstRow="0" w:lastRow="0" w:firstColumn="0" w:lastColumn="0" w:oddVBand="0" w:evenVBand="0" w:oddHBand="1" w:evenHBand="0" w:firstRowFirstColumn="0" w:firstRowLastColumn="0" w:lastRowFirstColumn="0" w:lastRowLastColumn="0"/>
+              <w:rPr/>
+            </w:pPr>
+            <w:r>
+              <w:rPr/>
+              <w:t>A1</w:t>
+            </w:r>
+          </w:p>
+        </w:tc>
+        <w:tc>
+          <w:tcPr>
+            <w:tcW w:w="658" w:type="dxa"/>
+            <w:tcBorders/>
+            <w:shd w:color="auto" w:fill="D3DFEE" w:themeFill="accent1" w:themeFillTint="3f" w:val="clear"/>
+          </w:tcPr>
+          <w:p>
+            <w:pPr>
+              <w:pStyle w:val="Normal"/>
+              <w:spacing w:before="120" w:after="120"/>
+              <w:cnfStyle w:val="000000100000" w:firstRow="0" w:lastRow="0" w:firstColumn="0" w:lastColumn="0" w:oddVBand="0" w:evenVBand="0" w:oddHBand="1" w:evenHBand="0" w:firstRowFirstColumn="0" w:firstRowLastColumn="0" w:lastRowFirstColumn="0" w:lastRowLastColumn="0"/>
+              <w:rPr/>
+            </w:pPr>
+            <w:r>
+              <w:rPr/>
+              <w:t>AN1</w:t>
+            </w:r>
+          </w:p>
+        </w:tc>
+        <w:tc>
+          <w:tcPr>
             <w:tcW w:w="659" w:type="dxa"/>
             <w:tcBorders/>
             <w:shd w:color="auto" w:fill="D3DFEE" w:themeFill="accent1" w:themeFillTint="3f" w:val="clear"/>
@@ -3079,7 +3142,7 @@
             </w:pPr>
             <w:r>
               <w:rPr/>
-              <w:t>A1</w:t>
+              <w:t>L1</w:t>
             </w:r>
           </w:p>
         </w:tc>
@@ -3098,7 +3161,26 @@
             </w:pPr>
             <w:r>
               <w:rPr/>
-              <w:t>AN1</w:t>
+              <w:t>KN1</w:t>
+            </w:r>
+          </w:p>
+        </w:tc>
+        <w:tc>
+          <w:tcPr>
+            <w:tcW w:w="659" w:type="dxa"/>
+            <w:tcBorders/>
+            <w:shd w:color="auto" w:fill="D3DFEE" w:themeFill="accent1" w:themeFillTint="3f" w:val="clear"/>
+          </w:tcPr>
+          <w:p>
+            <w:pPr>
+              <w:pStyle w:val="Normal"/>
+              <w:spacing w:before="120" w:after="120"/>
+              <w:cnfStyle w:val="000000100000" w:firstRow="0" w:lastRow="0" w:firstColumn="0" w:lastColumn="0" w:oddVBand="0" w:evenVBand="0" w:oddHBand="1" w:evenHBand="0" w:firstRowFirstColumn="0" w:firstRowLastColumn="0" w:lastRowFirstColumn="0" w:lastRowLastColumn="0"/>
+              <w:rPr/>
+            </w:pPr>
+            <w:r>
+              <w:rPr/>
+              <w:t>S1</w:t>
             </w:r>
           </w:p>
         </w:tc>
@@ -3117,7 +3199,26 @@
             </w:pPr>
             <w:r>
               <w:rPr/>
-              <w:t>L1</w:t>
+              <w:t>Z1</w:t>
+            </w:r>
+          </w:p>
+        </w:tc>
+        <w:tc>
+          <w:tcPr>
+            <w:tcW w:w="659" w:type="dxa"/>
+            <w:tcBorders/>
+            <w:shd w:color="auto" w:fill="D3DFEE" w:themeFill="accent1" w:themeFillTint="3f" w:val="clear"/>
+          </w:tcPr>
+          <w:p>
+            <w:pPr>
+              <w:pStyle w:val="Normal"/>
+              <w:spacing w:before="120" w:after="120"/>
+              <w:cnfStyle w:val="000000100000" w:firstRow="0" w:lastRow="0" w:firstColumn="0" w:lastColumn="0" w:oddVBand="0" w:evenVBand="0" w:oddHBand="1" w:evenHBand="0" w:firstRowFirstColumn="0" w:firstRowLastColumn="0" w:lastRowFirstColumn="0" w:lastRowLastColumn="0"/>
+              <w:rPr/>
+            </w:pPr>
+            <w:r>
+              <w:rPr/>
+              <w:t>M1</w:t>
             </w:r>
           </w:p>
         </w:tc>
@@ -3136,89 +3237,13 @@
             </w:pPr>
             <w:r>
               <w:rPr/>
-              <w:t>KN1</w:t>
-            </w:r>
-          </w:p>
-        </w:tc>
-        <w:tc>
-          <w:tcPr>
-            <w:tcW w:w="659" w:type="dxa"/>
-            <w:tcBorders/>
-            <w:shd w:color="auto" w:fill="D3DFEE" w:themeFill="accent1" w:themeFillTint="3f" w:val="clear"/>
-          </w:tcPr>
-          <w:p>
-            <w:pPr>
-              <w:pStyle w:val="Normal"/>
-              <w:spacing w:before="120" w:after="120"/>
-              <w:cnfStyle w:val="000000100000" w:firstRow="0" w:lastRow="0" w:firstColumn="0" w:lastColumn="0" w:oddVBand="0" w:evenVBand="0" w:oddHBand="1" w:evenHBand="0" w:firstRowFirstColumn="0" w:firstRowLastColumn="0" w:lastRowFirstColumn="0" w:lastRowLastColumn="0"/>
-              <w:rPr/>
-            </w:pPr>
-            <w:r>
-              <w:rPr/>
-              <w:t>S1</w:t>
+              <w:t>V1</w:t>
             </w:r>
           </w:p>
         </w:tc>
         <w:tc>
           <w:tcPr>
             <w:tcW w:w="658" w:type="dxa"/>
-            <w:tcBorders/>
-            <w:shd w:color="auto" w:fill="D3DFEE" w:themeFill="accent1" w:themeFillTint="3f" w:val="clear"/>
-          </w:tcPr>
-          <w:p>
-            <w:pPr>
-              <w:pStyle w:val="Normal"/>
-              <w:spacing w:before="120" w:after="120"/>
-              <w:cnfStyle w:val="000000100000" w:firstRow="0" w:lastRow="0" w:firstColumn="0" w:lastColumn="0" w:oddVBand="0" w:evenVBand="0" w:oddHBand="1" w:evenHBand="0" w:firstRowFirstColumn="0" w:firstRowLastColumn="0" w:lastRowFirstColumn="0" w:lastRowLastColumn="0"/>
-              <w:rPr/>
-            </w:pPr>
-            <w:r>
-              <w:rPr/>
-              <w:t>Z1</w:t>
-            </w:r>
-          </w:p>
-        </w:tc>
-        <w:tc>
-          <w:tcPr>
-            <w:tcW w:w="658" w:type="dxa"/>
-            <w:tcBorders/>
-            <w:shd w:color="auto" w:fill="D3DFEE" w:themeFill="accent1" w:themeFillTint="3f" w:val="clear"/>
-          </w:tcPr>
-          <w:p>
-            <w:pPr>
-              <w:pStyle w:val="Normal"/>
-              <w:spacing w:before="120" w:after="120"/>
-              <w:cnfStyle w:val="000000100000" w:firstRow="0" w:lastRow="0" w:firstColumn="0" w:lastColumn="0" w:oddVBand="0" w:evenVBand="0" w:oddHBand="1" w:evenHBand="0" w:firstRowFirstColumn="0" w:firstRowLastColumn="0" w:lastRowFirstColumn="0" w:lastRowLastColumn="0"/>
-              <w:rPr/>
-            </w:pPr>
-            <w:r>
-              <w:rPr/>
-              <w:t>M1</w:t>
-            </w:r>
-          </w:p>
-        </w:tc>
-        <w:tc>
-          <w:tcPr>
-            <w:tcW w:w="658" w:type="dxa"/>
-            <w:tcBorders/>
-            <w:shd w:color="auto" w:fill="D3DFEE" w:themeFill="accent1" w:themeFillTint="3f" w:val="clear"/>
-          </w:tcPr>
-          <w:p>
-            <w:pPr>
-              <w:pStyle w:val="Normal"/>
-              <w:spacing w:before="120" w:after="120"/>
-              <w:cnfStyle w:val="000000100000" w:firstRow="0" w:lastRow="0" w:firstColumn="0" w:lastColumn="0" w:oddVBand="0" w:evenVBand="0" w:oddHBand="1" w:evenHBand="0" w:firstRowFirstColumn="0" w:firstRowLastColumn="0" w:lastRowFirstColumn="0" w:lastRowLastColumn="0"/>
-              <w:rPr/>
-            </w:pPr>
-            <w:r>
-              <w:rPr/>
-              <w:t>V1</w:t>
-            </w:r>
-          </w:p>
-        </w:tc>
-        <w:tc>
-          <w:tcPr>
-            <w:tcW w:w="659" w:type="dxa"/>
             <w:tcBorders/>
             <w:shd w:color="auto" w:fill="D3DFEE" w:themeFill="accent1" w:themeFillTint="3f" w:val="clear"/>
           </w:tcPr>
@@ -3338,6 +3363,42 @@
         </w:tc>
         <w:tc>
           <w:tcPr>
+            <w:tcW w:w="658" w:type="dxa"/>
+            <w:tcBorders/>
+          </w:tcPr>
+          <w:p>
+            <w:pPr>
+              <w:pStyle w:val="Normal"/>
+              <w:spacing w:before="120" w:after="120"/>
+              <w:cnfStyle w:val="000000010000" w:firstRow="0" w:lastRow="0" w:firstColumn="0" w:lastColumn="0" w:oddVBand="0" w:evenVBand="0" w:oddHBand="0" w:evenHBand="1" w:firstRowFirstColumn="0" w:firstRowLastColumn="0" w:lastRowFirstColumn="0" w:lastRowLastColumn="0"/>
+              <w:rPr/>
+            </w:pPr>
+            <w:r>
+              <w:rPr/>
+              <w:t>A2</w:t>
+            </w:r>
+          </w:p>
+        </w:tc>
+        <w:tc>
+          <w:tcPr>
+            <w:tcW w:w="658" w:type="dxa"/>
+            <w:tcBorders/>
+          </w:tcPr>
+          <w:p>
+            <w:pPr>
+              <w:pStyle w:val="Normal"/>
+              <w:spacing w:before="120" w:after="120"/>
+              <w:cnfStyle w:val="000000010000" w:firstRow="0" w:lastRow="0" w:firstColumn="0" w:lastColumn="0" w:oddVBand="0" w:evenVBand="0" w:oddHBand="0" w:evenHBand="1" w:firstRowFirstColumn="0" w:firstRowLastColumn="0" w:lastRowFirstColumn="0" w:lastRowLastColumn="0"/>
+              <w:rPr/>
+            </w:pPr>
+            <w:r>
+              <w:rPr/>
+              <w:t>AN2</w:t>
+            </w:r>
+          </w:p>
+        </w:tc>
+        <w:tc>
+          <w:tcPr>
             <w:tcW w:w="659" w:type="dxa"/>
             <w:tcBorders/>
           </w:tcPr>
@@ -3350,7 +3411,7 @@
             </w:pPr>
             <w:r>
               <w:rPr/>
-              <w:t>A2</w:t>
+              <w:t>L2</w:t>
             </w:r>
           </w:p>
         </w:tc>
@@ -3368,7 +3429,25 @@
             </w:pPr>
             <w:r>
               <w:rPr/>
-              <w:t>AN2</w:t>
+              <w:t>KN2</w:t>
+            </w:r>
+          </w:p>
+        </w:tc>
+        <w:tc>
+          <w:tcPr>
+            <w:tcW w:w="659" w:type="dxa"/>
+            <w:tcBorders/>
+          </w:tcPr>
+          <w:p>
+            <w:pPr>
+              <w:pStyle w:val="Normal"/>
+              <w:spacing w:before="120" w:after="120"/>
+              <w:cnfStyle w:val="000000010000" w:firstRow="0" w:lastRow="0" w:firstColumn="0" w:lastColumn="0" w:oddVBand="0" w:evenVBand="0" w:oddHBand="0" w:evenHBand="1" w:firstRowFirstColumn="0" w:firstRowLastColumn="0" w:lastRowFirstColumn="0" w:lastRowLastColumn="0"/>
+              <w:rPr/>
+            </w:pPr>
+            <w:r>
+              <w:rPr/>
+              <w:t>S2</w:t>
             </w:r>
           </w:p>
         </w:tc>
@@ -3386,7 +3465,25 @@
             </w:pPr>
             <w:r>
               <w:rPr/>
-              <w:t>L2</w:t>
+              <w:t>Z2</w:t>
+            </w:r>
+          </w:p>
+        </w:tc>
+        <w:tc>
+          <w:tcPr>
+            <w:tcW w:w="659" w:type="dxa"/>
+            <w:tcBorders/>
+          </w:tcPr>
+          <w:p>
+            <w:pPr>
+              <w:pStyle w:val="Normal"/>
+              <w:spacing w:before="120" w:after="120"/>
+              <w:cnfStyle w:val="000000010000" w:firstRow="0" w:lastRow="0" w:firstColumn="0" w:lastColumn="0" w:oddVBand="0" w:evenVBand="0" w:oddHBand="0" w:evenHBand="1" w:firstRowFirstColumn="0" w:firstRowLastColumn="0" w:lastRowFirstColumn="0" w:lastRowLastColumn="0"/>
+              <w:rPr/>
+            </w:pPr>
+            <w:r>
+              <w:rPr/>
+              <w:t>M2</w:t>
             </w:r>
           </w:p>
         </w:tc>
@@ -3404,85 +3501,13 @@
             </w:pPr>
             <w:r>
               <w:rPr/>
-              <w:t>KN2</w:t>
-            </w:r>
-          </w:p>
-        </w:tc>
-        <w:tc>
-          <w:tcPr>
-            <w:tcW w:w="659" w:type="dxa"/>
-            <w:tcBorders/>
-          </w:tcPr>
-          <w:p>
-            <w:pPr>
-              <w:pStyle w:val="Normal"/>
-              <w:spacing w:before="120" w:after="120"/>
-              <w:cnfStyle w:val="000000010000" w:firstRow="0" w:lastRow="0" w:firstColumn="0" w:lastColumn="0" w:oddVBand="0" w:evenVBand="0" w:oddHBand="0" w:evenHBand="1" w:firstRowFirstColumn="0" w:firstRowLastColumn="0" w:lastRowFirstColumn="0" w:lastRowLastColumn="0"/>
-              <w:rPr/>
-            </w:pPr>
-            <w:r>
-              <w:rPr/>
-              <w:t>S2</w:t>
+              <w:t>V2</w:t>
             </w:r>
           </w:p>
         </w:tc>
         <w:tc>
           <w:tcPr>
             <w:tcW w:w="658" w:type="dxa"/>
-            <w:tcBorders/>
-          </w:tcPr>
-          <w:p>
-            <w:pPr>
-              <w:pStyle w:val="Normal"/>
-              <w:spacing w:before="120" w:after="120"/>
-              <w:cnfStyle w:val="000000010000" w:firstRow="0" w:lastRow="0" w:firstColumn="0" w:lastColumn="0" w:oddVBand="0" w:evenVBand="0" w:oddHBand="0" w:evenHBand="1" w:firstRowFirstColumn="0" w:firstRowLastColumn="0" w:lastRowFirstColumn="0" w:lastRowLastColumn="0"/>
-              <w:rPr/>
-            </w:pPr>
-            <w:r>
-              <w:rPr/>
-              <w:t>Z2</w:t>
-            </w:r>
-          </w:p>
-        </w:tc>
-        <w:tc>
-          <w:tcPr>
-            <w:tcW w:w="658" w:type="dxa"/>
-            <w:tcBorders/>
-          </w:tcPr>
-          <w:p>
-            <w:pPr>
-              <w:pStyle w:val="Normal"/>
-              <w:spacing w:before="120" w:after="120"/>
-              <w:cnfStyle w:val="000000010000" w:firstRow="0" w:lastRow="0" w:firstColumn="0" w:lastColumn="0" w:oddVBand="0" w:evenVBand="0" w:oddHBand="0" w:evenHBand="1" w:firstRowFirstColumn="0" w:firstRowLastColumn="0" w:lastRowFirstColumn="0" w:lastRowLastColumn="0"/>
-              <w:rPr/>
-            </w:pPr>
-            <w:r>
-              <w:rPr/>
-              <w:t>M2</w:t>
-            </w:r>
-          </w:p>
-        </w:tc>
-        <w:tc>
-          <w:tcPr>
-            <w:tcW w:w="658" w:type="dxa"/>
-            <w:tcBorders/>
-          </w:tcPr>
-          <w:p>
-            <w:pPr>
-              <w:pStyle w:val="Normal"/>
-              <w:spacing w:before="120" w:after="120"/>
-              <w:cnfStyle w:val="000000010000" w:firstRow="0" w:lastRow="0" w:firstColumn="0" w:lastColumn="0" w:oddVBand="0" w:evenVBand="0" w:oddHBand="0" w:evenHBand="1" w:firstRowFirstColumn="0" w:firstRowLastColumn="0" w:lastRowFirstColumn="0" w:lastRowLastColumn="0"/>
-              <w:rPr/>
-            </w:pPr>
-            <w:r>
-              <w:rPr/>
-              <w:t>V2</w:t>
-            </w:r>
-          </w:p>
-        </w:tc>
-        <w:tc>
-          <w:tcPr>
-            <w:tcW w:w="659" w:type="dxa"/>
             <w:tcBorders/>
           </w:tcPr>
           <w:p>
@@ -3540,7 +3565,7 @@
             </w:pPr>
             <w:r>
               <w:rPr>
-                <w:rFonts w:eastAsia="" w:cs="" w:cstheme="majorBidi" w:eastAsiaTheme="majorEastAsia" w:ascii="Cambria" w:hAnsi="Cambria"/>
+                <w:rFonts w:eastAsia="" w:cs="" w:ascii="Cambria" w:hAnsi="Cambria" w:cstheme="majorBidi" w:eastAsiaTheme="majorEastAsia"/>
                 <w:b w:val="false"/>
                 <w:bCs/>
               </w:rPr>
@@ -3607,6 +3632,44 @@
         </w:tc>
         <w:tc>
           <w:tcPr>
+            <w:tcW w:w="658" w:type="dxa"/>
+            <w:tcBorders/>
+            <w:shd w:color="auto" w:fill="D3DFEE" w:themeFill="accent1" w:themeFillTint="3f" w:val="clear"/>
+          </w:tcPr>
+          <w:p>
+            <w:pPr>
+              <w:pStyle w:val="Normal"/>
+              <w:spacing w:before="120" w:after="120"/>
+              <w:cnfStyle w:val="000000100000" w:firstRow="0" w:lastRow="0" w:firstColumn="0" w:lastColumn="0" w:oddVBand="0" w:evenVBand="0" w:oddHBand="1" w:evenHBand="0" w:firstRowFirstColumn="0" w:firstRowLastColumn="0" w:lastRowFirstColumn="0" w:lastRowLastColumn="0"/>
+              <w:rPr/>
+            </w:pPr>
+            <w:r>
+              <w:rPr/>
+              <w:t>A3</w:t>
+            </w:r>
+          </w:p>
+        </w:tc>
+        <w:tc>
+          <w:tcPr>
+            <w:tcW w:w="658" w:type="dxa"/>
+            <w:tcBorders/>
+            <w:shd w:color="auto" w:fill="D3DFEE" w:themeFill="accent1" w:themeFillTint="3f" w:val="clear"/>
+          </w:tcPr>
+          <w:p>
+            <w:pPr>
+              <w:pStyle w:val="Normal"/>
+              <w:spacing w:before="120" w:after="120"/>
+              <w:cnfStyle w:val="000000100000" w:firstRow="0" w:lastRow="0" w:firstColumn="0" w:lastColumn="0" w:oddVBand="0" w:evenVBand="0" w:oddHBand="1" w:evenHBand="0" w:firstRowFirstColumn="0" w:firstRowLastColumn="0" w:lastRowFirstColumn="0" w:lastRowLastColumn="0"/>
+              <w:rPr/>
+            </w:pPr>
+            <w:r>
+              <w:rPr/>
+              <w:t>AN3</w:t>
+            </w:r>
+          </w:p>
+        </w:tc>
+        <w:tc>
+          <w:tcPr>
             <w:tcW w:w="659" w:type="dxa"/>
             <w:tcBorders/>
             <w:shd w:color="auto" w:fill="D3DFEE" w:themeFill="accent1" w:themeFillTint="3f" w:val="clear"/>
@@ -3620,7 +3683,7 @@
             </w:pPr>
             <w:r>
               <w:rPr/>
-              <w:t>A3</w:t>
+              <w:t>L3</w:t>
             </w:r>
           </w:p>
         </w:tc>
@@ -3639,7 +3702,26 @@
             </w:pPr>
             <w:r>
               <w:rPr/>
-              <w:t>AN3</w:t>
+              <w:t>KN3</w:t>
+            </w:r>
+          </w:p>
+        </w:tc>
+        <w:tc>
+          <w:tcPr>
+            <w:tcW w:w="659" w:type="dxa"/>
+            <w:tcBorders/>
+            <w:shd w:color="auto" w:fill="D3DFEE" w:themeFill="accent1" w:themeFillTint="3f" w:val="clear"/>
+          </w:tcPr>
+          <w:p>
+            <w:pPr>
+              <w:pStyle w:val="Normal"/>
+              <w:spacing w:before="120" w:after="120"/>
+              <w:cnfStyle w:val="000000100000" w:firstRow="0" w:lastRow="0" w:firstColumn="0" w:lastColumn="0" w:oddVBand="0" w:evenVBand="0" w:oddHBand="1" w:evenHBand="0" w:firstRowFirstColumn="0" w:firstRowLastColumn="0" w:lastRowFirstColumn="0" w:lastRowLastColumn="0"/>
+              <w:rPr/>
+            </w:pPr>
+            <w:r>
+              <w:rPr/>
+              <w:t>S3</w:t>
             </w:r>
           </w:p>
         </w:tc>
@@ -3658,7 +3740,26 @@
             </w:pPr>
             <w:r>
               <w:rPr/>
-              <w:t>L3</w:t>
+              <w:t>Z3</w:t>
+            </w:r>
+          </w:p>
+        </w:tc>
+        <w:tc>
+          <w:tcPr>
+            <w:tcW w:w="659" w:type="dxa"/>
+            <w:tcBorders/>
+            <w:shd w:color="auto" w:fill="D3DFEE" w:themeFill="accent1" w:themeFillTint="3f" w:val="clear"/>
+          </w:tcPr>
+          <w:p>
+            <w:pPr>
+              <w:pStyle w:val="Normal"/>
+              <w:spacing w:before="120" w:after="120"/>
+              <w:cnfStyle w:val="000000100000" w:firstRow="0" w:lastRow="0" w:firstColumn="0" w:lastColumn="0" w:oddVBand="0" w:evenVBand="0" w:oddHBand="1" w:evenHBand="0" w:firstRowFirstColumn="0" w:firstRowLastColumn="0" w:lastRowFirstColumn="0" w:lastRowLastColumn="0"/>
+              <w:rPr/>
+            </w:pPr>
+            <w:r>
+              <w:rPr/>
+              <w:t>M3</w:t>
             </w:r>
           </w:p>
         </w:tc>
@@ -3677,89 +3778,13 @@
             </w:pPr>
             <w:r>
               <w:rPr/>
-              <w:t>KN3</w:t>
-            </w:r>
-          </w:p>
-        </w:tc>
-        <w:tc>
-          <w:tcPr>
-            <w:tcW w:w="659" w:type="dxa"/>
-            <w:tcBorders/>
-            <w:shd w:color="auto" w:fill="D3DFEE" w:themeFill="accent1" w:themeFillTint="3f" w:val="clear"/>
-          </w:tcPr>
-          <w:p>
-            <w:pPr>
-              <w:pStyle w:val="Normal"/>
-              <w:spacing w:before="120" w:after="120"/>
-              <w:cnfStyle w:val="000000100000" w:firstRow="0" w:lastRow="0" w:firstColumn="0" w:lastColumn="0" w:oddVBand="0" w:evenVBand="0" w:oddHBand="1" w:evenHBand="0" w:firstRowFirstColumn="0" w:firstRowLastColumn="0" w:lastRowFirstColumn="0" w:lastRowLastColumn="0"/>
-              <w:rPr/>
-            </w:pPr>
-            <w:r>
-              <w:rPr/>
-              <w:t>S3</w:t>
+              <w:t>V3</w:t>
             </w:r>
           </w:p>
         </w:tc>
         <w:tc>
           <w:tcPr>
             <w:tcW w:w="658" w:type="dxa"/>
-            <w:tcBorders/>
-            <w:shd w:color="auto" w:fill="D3DFEE" w:themeFill="accent1" w:themeFillTint="3f" w:val="clear"/>
-          </w:tcPr>
-          <w:p>
-            <w:pPr>
-              <w:pStyle w:val="Normal"/>
-              <w:spacing w:before="120" w:after="120"/>
-              <w:cnfStyle w:val="000000100000" w:firstRow="0" w:lastRow="0" w:firstColumn="0" w:lastColumn="0" w:oddVBand="0" w:evenVBand="0" w:oddHBand="1" w:evenHBand="0" w:firstRowFirstColumn="0" w:firstRowLastColumn="0" w:lastRowFirstColumn="0" w:lastRowLastColumn="0"/>
-              <w:rPr/>
-            </w:pPr>
-            <w:r>
-              <w:rPr/>
-              <w:t>Z3</w:t>
-            </w:r>
-          </w:p>
-        </w:tc>
-        <w:tc>
-          <w:tcPr>
-            <w:tcW w:w="658" w:type="dxa"/>
-            <w:tcBorders/>
-            <w:shd w:color="auto" w:fill="D3DFEE" w:themeFill="accent1" w:themeFillTint="3f" w:val="clear"/>
-          </w:tcPr>
-          <w:p>
-            <w:pPr>
-              <w:pStyle w:val="Normal"/>
-              <w:spacing w:before="120" w:after="120"/>
-              <w:cnfStyle w:val="000000100000" w:firstRow="0" w:lastRow="0" w:firstColumn="0" w:lastColumn="0" w:oddVBand="0" w:evenVBand="0" w:oddHBand="1" w:evenHBand="0" w:firstRowFirstColumn="0" w:firstRowLastColumn="0" w:lastRowFirstColumn="0" w:lastRowLastColumn="0"/>
-              <w:rPr/>
-            </w:pPr>
-            <w:r>
-              <w:rPr/>
-              <w:t>M3</w:t>
-            </w:r>
-          </w:p>
-        </w:tc>
-        <w:tc>
-          <w:tcPr>
-            <w:tcW w:w="658" w:type="dxa"/>
-            <w:tcBorders/>
-            <w:shd w:color="auto" w:fill="D3DFEE" w:themeFill="accent1" w:themeFillTint="3f" w:val="clear"/>
-          </w:tcPr>
-          <w:p>
-            <w:pPr>
-              <w:pStyle w:val="Normal"/>
-              <w:spacing w:before="120" w:after="120"/>
-              <w:cnfStyle w:val="000000100000" w:firstRow="0" w:lastRow="0" w:firstColumn="0" w:lastColumn="0" w:oddVBand="0" w:evenVBand="0" w:oddHBand="1" w:evenHBand="0" w:firstRowFirstColumn="0" w:firstRowLastColumn="0" w:lastRowFirstColumn="0" w:lastRowLastColumn="0"/>
-              <w:rPr/>
-            </w:pPr>
-            <w:r>
-              <w:rPr/>
-              <w:t>V3</w:t>
-            </w:r>
-          </w:p>
-        </w:tc>
-        <w:tc>
-          <w:tcPr>
-            <w:tcW w:w="659" w:type="dxa"/>
             <w:tcBorders/>
             <w:shd w:color="auto" w:fill="D3DFEE" w:themeFill="accent1" w:themeFillTint="3f" w:val="clear"/>
           </w:tcPr>
@@ -3858,8 +3883,8 @@
       <w:tblGrid>
         <w:gridCol w:w="1720"/>
         <w:gridCol w:w="2045"/>
-        <w:gridCol w:w="1717"/>
-        <w:gridCol w:w="1730"/>
+        <w:gridCol w:w="1716"/>
+        <w:gridCol w:w="1731"/>
         <w:gridCol w:w="1841"/>
       </w:tblGrid>
       <w:tr>
@@ -3887,7 +3912,7 @@
             </w:pPr>
             <w:r>
               <w:rPr>
-                <w:rFonts w:eastAsia="" w:cs="" w:cstheme="majorBidi" w:eastAsiaTheme="majorEastAsia" w:ascii="Cambria" w:hAnsi="Cambria"/>
+                <w:rFonts w:eastAsia="" w:cs="" w:ascii="Cambria" w:hAnsi="Cambria" w:cstheme="majorBidi" w:eastAsiaTheme="majorEastAsia"/>
                 <w:b/>
                 <w:bCs/>
               </w:rPr>
@@ -3916,7 +3941,7 @@
             </w:pPr>
             <w:r>
               <w:rPr>
-                <w:rFonts w:eastAsia="" w:cs="" w:cstheme="majorBidi" w:eastAsiaTheme="majorEastAsia" w:ascii="Cambria" w:hAnsi="Cambria"/>
+                <w:rFonts w:eastAsia="" w:cs="" w:ascii="Cambria" w:hAnsi="Cambria" w:cstheme="majorBidi" w:eastAsiaTheme="majorEastAsia"/>
                 <w:b/>
                 <w:bCs/>
               </w:rPr>
@@ -3926,7 +3951,7 @@
         </w:tc>
         <w:tc>
           <w:tcPr>
-            <w:tcW w:w="1717" w:type="dxa"/>
+            <w:tcW w:w="1716" w:type="dxa"/>
             <w:tcBorders>
               <w:bottom w:val="single" w:sz="18" w:space="0" w:color="4F81BD"/>
             </w:tcBorders>
@@ -3945,7 +3970,7 @@
             </w:pPr>
             <w:r>
               <w:rPr>
-                <w:rFonts w:eastAsia="" w:cs="" w:cstheme="majorBidi" w:eastAsiaTheme="majorEastAsia" w:ascii="Cambria" w:hAnsi="Cambria"/>
+                <w:rFonts w:eastAsia="" w:cs="" w:ascii="Cambria" w:hAnsi="Cambria" w:cstheme="majorBidi" w:eastAsiaTheme="majorEastAsia"/>
                 <w:b/>
                 <w:bCs/>
               </w:rPr>
@@ -3955,7 +3980,7 @@
         </w:tc>
         <w:tc>
           <w:tcPr>
-            <w:tcW w:w="1730" w:type="dxa"/>
+            <w:tcW w:w="1731" w:type="dxa"/>
             <w:tcBorders>
               <w:bottom w:val="single" w:sz="18" w:space="0" w:color="4F81BD"/>
             </w:tcBorders>
@@ -3974,7 +3999,7 @@
             </w:pPr>
             <w:r>
               <w:rPr>
-                <w:rFonts w:eastAsia="" w:cs="" w:cstheme="majorBidi" w:eastAsiaTheme="majorEastAsia" w:ascii="Cambria" w:hAnsi="Cambria"/>
+                <w:rFonts w:eastAsia="" w:cs="" w:ascii="Cambria" w:hAnsi="Cambria" w:cstheme="majorBidi" w:eastAsiaTheme="majorEastAsia"/>
                 <w:b/>
                 <w:bCs/>
               </w:rPr>
@@ -4003,7 +4028,7 @@
             </w:pPr>
             <w:r>
               <w:rPr>
-                <w:rFonts w:eastAsia="" w:cs="" w:cstheme="majorBidi" w:eastAsiaTheme="majorEastAsia" w:ascii="Cambria" w:hAnsi="Cambria"/>
+                <w:rFonts w:eastAsia="" w:cs="" w:ascii="Cambria" w:hAnsi="Cambria" w:cstheme="majorBidi" w:eastAsiaTheme="majorEastAsia"/>
                 <w:b/>
                 <w:bCs/>
               </w:rPr>
@@ -4101,7 +4126,7 @@
                   </pic:nvPicPr>
                   <pic:blipFill>
                     <a:blip r:embed="rId19"/>
-                    <a:srcRect l="60053" t="12576" r="0" b="6973"/>
+                    <a:srcRect l="60061" t="12576" r="0" b="6973"/>
                     <a:stretch>
                       <a:fillRect/>
                     </a:stretch>
@@ -4160,7 +4185,7 @@
                   </pic:nvPicPr>
                   <pic:blipFill>
                     <a:blip r:embed="rId20"/>
-                    <a:srcRect l="53412" t="12860" r="0" b="5868"/>
+                    <a:srcRect l="53415" t="12860" r="0" b="5868"/>
                     <a:stretch>
                       <a:fillRect/>
                     </a:stretch>
@@ -4219,7 +4244,7 @@
                   </pic:nvPicPr>
                   <pic:blipFill>
                     <a:blip r:embed="rId21"/>
-                    <a:srcRect l="60053" t="12860" r="0" b="6425"/>
+                    <a:srcRect l="60061" t="12860" r="0" b="6425"/>
                     <a:stretch>
                       <a:fillRect/>
                     </a:stretch>
@@ -4264,7 +4289,7 @@
                   </pic:nvPicPr>
                   <pic:blipFill>
                     <a:blip r:embed="rId22"/>
-                    <a:srcRect l="27927" t="12293" r="26702" b="5877"/>
+                    <a:srcRect l="27933" t="12293" r="26702" b="5877"/>
                     <a:stretch>
                       <a:fillRect/>
                     </a:stretch>
@@ -4300,6 +4325,97 @@
       <w:r>
         <w:rPr/>
         <w:t>Texteingabe</w:t>
+      </w:r>
+    </w:p>
+    <w:p>
+      <w:pPr>
+        <w:pStyle w:val="ListParagraph"/>
+        <w:numPr>
+          <w:ilvl w:val="0"/>
+          <w:numId w:val="2"/>
+        </w:numPr>
+        <w:spacing w:lineRule="auto" w:line="276" w:before="0" w:after="200"/>
+        <w:contextualSpacing/>
+        <w:jc w:val="left"/>
+        <w:rPr/>
+      </w:pPr>
+      <w:r>
+        <w:rPr/>
+        <w:t>BBCH</w:t>
+      </w:r>
+    </w:p>
+    <w:p>
+      <w:pPr>
+        <w:pStyle w:val="ListParagraph"/>
+        <w:numPr>
+          <w:ilvl w:val="0"/>
+          <w:numId w:val="2"/>
+        </w:numPr>
+        <w:spacing w:lineRule="auto" w:line="276" w:before="0" w:after="200"/>
+        <w:contextualSpacing/>
+        <w:jc w:val="left"/>
+        <w:rPr/>
+      </w:pPr>
+      <w:r>
+        <w:rPr/>
+        <w:t>„</w:t>
+      </w:r>
+      <w:r>
+        <w:rPr/>
+        <w:drawing>
+          <wp:anchor behindDoc="0" distT="0" distB="0" distL="0" distR="0" simplePos="0" locked="0" layoutInCell="1" allowOverlap="1" relativeHeight="76">
+            <wp:simplePos x="0" y="0"/>
+            <wp:positionH relativeFrom="column">
+              <wp:posOffset>498475</wp:posOffset>
+            </wp:positionH>
+            <wp:positionV relativeFrom="line">
+              <wp:posOffset>270510</wp:posOffset>
+            </wp:positionV>
+            <wp:extent cx="2684780" cy="2926080"/>
+            <wp:effectExtent l="0" t="0" r="0" b="0"/>
+            <wp:wrapSquare wrapText="largest"/>
+            <wp:docPr id="15" name="Bild6" descr=""/>
+            <wp:cNvGraphicFramePr>
+              <a:graphicFrameLocks xmlns:a="http://schemas.openxmlformats.org/drawingml/2006/main" noChangeAspect="1"/>
+            </wp:cNvGraphicFramePr>
+            <a:graphic xmlns:a="http://schemas.openxmlformats.org/drawingml/2006/main">
+              <a:graphicData uri="http://schemas.openxmlformats.org/drawingml/2006/picture">
+                <pic:pic xmlns:pic="http://schemas.openxmlformats.org/drawingml/2006/picture">
+                  <pic:nvPicPr>
+                    <pic:cNvPr id="15" name="Bild6" descr=""/>
+                    <pic:cNvPicPr>
+                      <a:picLocks noChangeAspect="1" noChangeArrowheads="1"/>
+                    </pic:cNvPicPr>
+                  </pic:nvPicPr>
+                  <pic:blipFill>
+                    <a:blip r:embed="rId23"/>
+                    <a:srcRect l="53415" t="12860" r="0" b="5868"/>
+                    <a:stretch>
+                      <a:fillRect/>
+                    </a:stretch>
+                  </pic:blipFill>
+                  <pic:spPr bwMode="auto">
+                    <a:xfrm>
+                      <a:off x="0" y="0"/>
+                      <a:ext cx="2684780" cy="2926080"/>
+                    </a:xfrm>
+                    <a:prstGeom prst="rect">
+                      <a:avLst/>
+                    </a:prstGeom>
+                  </pic:spPr>
+                </pic:pic>
+              </a:graphicData>
+            </a:graphic>
+          </wp:anchor>
+        </w:drawing>
+      </w:r>
+      <w:r>
+        <w:rPr/>
+        <w:t>Kommazahlen“</w:t>
+        <w:br/>
+        <w:t>Komma ist jedoch durch Punkt zu ersetzen</w:t>
+        <w:br/>
+        <w:br/>
       </w:r>
     </w:p>
     <w:p>
@@ -5165,8 +5281,8 @@
         <w:gridCol w:w="1148"/>
         <w:gridCol w:w="1147"/>
         <w:gridCol w:w="494"/>
-        <w:gridCol w:w="1134"/>
-        <w:gridCol w:w="1815"/>
+        <w:gridCol w:w="1135"/>
+        <w:gridCol w:w="1814"/>
         <w:gridCol w:w="1146"/>
         <w:gridCol w:w="1148"/>
       </w:tblGrid>
@@ -5194,7 +5310,7 @@
             </w:pPr>
             <w:r>
               <w:rPr>
-                <w:rFonts w:eastAsia="" w:cs="" w:cstheme="majorBidi" w:eastAsiaTheme="majorEastAsia" w:ascii="Cambria" w:hAnsi="Cambria"/>
+                <w:rFonts w:eastAsia="" w:cs="" w:ascii="Cambria" w:hAnsi="Cambria" w:cstheme="majorBidi" w:eastAsiaTheme="majorEastAsia"/>
                 <w:b/>
                 <w:bCs/>
               </w:rPr>
@@ -5222,7 +5338,7 @@
             </w:pPr>
             <w:r>
               <w:rPr>
-                <w:rFonts w:eastAsia="" w:cs="" w:cstheme="majorBidi" w:eastAsiaTheme="majorEastAsia" w:ascii="Cambria" w:hAnsi="Cambria"/>
+                <w:rFonts w:eastAsia="" w:cs="" w:ascii="Cambria" w:hAnsi="Cambria" w:cstheme="majorBidi" w:eastAsiaTheme="majorEastAsia"/>
                 <w:b/>
                 <w:bCs/>
               </w:rPr>
@@ -5250,7 +5366,7 @@
             </w:pPr>
             <w:r>
               <w:rPr>
-                <w:rFonts w:eastAsia="" w:cs="" w:cstheme="majorBidi" w:eastAsiaTheme="majorEastAsia" w:ascii="Cambria" w:hAnsi="Cambria"/>
+                <w:rFonts w:eastAsia="" w:cs="" w:ascii="Cambria" w:hAnsi="Cambria" w:cstheme="majorBidi" w:eastAsiaTheme="majorEastAsia"/>
                 <w:b/>
                 <w:bCs/>
               </w:rPr>
@@ -5278,7 +5394,7 @@
             </w:pPr>
             <w:r>
               <w:rPr>
-                <w:rFonts w:eastAsia="" w:cs="" w:cstheme="majorBidi" w:eastAsiaTheme="majorEastAsia" w:ascii="Cambria" w:hAnsi="Cambria"/>
+                <w:rFonts w:eastAsia="" w:cs="" w:ascii="Cambria" w:hAnsi="Cambria" w:cstheme="majorBidi" w:eastAsiaTheme="majorEastAsia"/>
                 <w:b/>
                 <w:bCs/>
               </w:rPr>
@@ -5288,7 +5404,7 @@
         </w:tc>
         <w:tc>
           <w:tcPr>
-            <w:tcW w:w="1134" w:type="dxa"/>
+            <w:tcW w:w="1135" w:type="dxa"/>
             <w:tcBorders>
               <w:bottom w:val="single" w:sz="18" w:space="0" w:color="4F81BD"/>
             </w:tcBorders>
@@ -5306,7 +5422,7 @@
             </w:pPr>
             <w:r>
               <w:rPr>
-                <w:rFonts w:eastAsia="" w:cs="" w:cstheme="majorBidi" w:eastAsiaTheme="majorEastAsia" w:ascii="Cambria" w:hAnsi="Cambria"/>
+                <w:rFonts w:eastAsia="" w:cs="" w:ascii="Cambria" w:hAnsi="Cambria" w:cstheme="majorBidi" w:eastAsiaTheme="majorEastAsia"/>
                 <w:b/>
                 <w:bCs/>
               </w:rPr>
@@ -5316,7 +5432,7 @@
         </w:tc>
         <w:tc>
           <w:tcPr>
-            <w:tcW w:w="1815" w:type="dxa"/>
+            <w:tcW w:w="1814" w:type="dxa"/>
             <w:tcBorders>
               <w:bottom w:val="single" w:sz="18" w:space="0" w:color="4F81BD"/>
             </w:tcBorders>
@@ -5334,7 +5450,7 @@
             </w:pPr>
             <w:r>
               <w:rPr>
-                <w:rFonts w:eastAsia="" w:cs="" w:cstheme="majorBidi" w:eastAsiaTheme="majorEastAsia" w:ascii="Cambria" w:hAnsi="Cambria"/>
+                <w:rFonts w:eastAsia="" w:cs="" w:ascii="Cambria" w:hAnsi="Cambria" w:cstheme="majorBidi" w:eastAsiaTheme="majorEastAsia"/>
                 <w:b/>
                 <w:bCs/>
               </w:rPr>
@@ -5362,7 +5478,7 @@
             </w:pPr>
             <w:r>
               <w:rPr>
-                <w:rFonts w:eastAsia="" w:cs="" w:cstheme="majorBidi" w:eastAsiaTheme="majorEastAsia" w:ascii="Cambria" w:hAnsi="Cambria"/>
+                <w:rFonts w:eastAsia="" w:cs="" w:ascii="Cambria" w:hAnsi="Cambria" w:cstheme="majorBidi" w:eastAsiaTheme="majorEastAsia"/>
                 <w:b/>
                 <w:bCs/>
               </w:rPr>
@@ -5390,7 +5506,7 @@
             </w:pPr>
             <w:r>
               <w:rPr>
-                <w:rFonts w:eastAsia="" w:cs="" w:cstheme="majorBidi" w:eastAsiaTheme="majorEastAsia" w:ascii="Cambria" w:hAnsi="Cambria"/>
+                <w:rFonts w:eastAsia="" w:cs="" w:ascii="Cambria" w:hAnsi="Cambria" w:cstheme="majorBidi" w:eastAsiaTheme="majorEastAsia"/>
                 <w:b/>
                 <w:bCs/>
               </w:rPr>
@@ -5488,7 +5604,7 @@
         </w:tc>
         <w:tc>
           <w:tcPr>
-            <w:tcW w:w="1134" w:type="dxa"/>
+            <w:tcW w:w="1135" w:type="dxa"/>
             <w:tcBorders/>
             <w:shd w:color="auto" w:fill="D3DFEE" w:themeFill="accent1" w:themeFillTint="3f" w:val="clear"/>
           </w:tcPr>
@@ -5509,7 +5625,7 @@
         </w:tc>
         <w:tc>
           <w:tcPr>
-            <w:tcW w:w="1815" w:type="dxa"/>
+            <w:tcW w:w="1814" w:type="dxa"/>
             <w:tcBorders/>
             <w:shd w:color="auto" w:fill="D3DFEE" w:themeFill="accent1" w:themeFillTint="3f" w:val="clear"/>
           </w:tcPr>
@@ -5655,7 +5771,7 @@
         </w:tc>
         <w:tc>
           <w:tcPr>
-            <w:tcW w:w="1134" w:type="dxa"/>
+            <w:tcW w:w="1135" w:type="dxa"/>
             <w:tcBorders/>
           </w:tcPr>
           <w:p>
@@ -5675,7 +5791,7 @@
         </w:tc>
         <w:tc>
           <w:tcPr>
-            <w:tcW w:w="1815" w:type="dxa"/>
+            <w:tcW w:w="1814" w:type="dxa"/>
             <w:tcBorders/>
           </w:tcPr>
           <w:p>
@@ -5823,7 +5939,7 @@
         </w:tc>
         <w:tc>
           <w:tcPr>
-            <w:tcW w:w="1134" w:type="dxa"/>
+            <w:tcW w:w="1135" w:type="dxa"/>
             <w:tcBorders/>
             <w:shd w:color="auto" w:fill="D3DFEE" w:themeFill="accent1" w:themeFillTint="3f" w:val="clear"/>
           </w:tcPr>
@@ -5844,7 +5960,7 @@
         </w:tc>
         <w:tc>
           <w:tcPr>
-            <w:tcW w:w="1815" w:type="dxa"/>
+            <w:tcW w:w="1814" w:type="dxa"/>
             <w:tcBorders/>
             <w:shd w:color="auto" w:fill="D3DFEE" w:themeFill="accent1" w:themeFillTint="3f" w:val="clear"/>
           </w:tcPr>
@@ -5991,7 +6107,7 @@
         </w:tc>
         <w:tc>
           <w:tcPr>
-            <w:tcW w:w="1134" w:type="dxa"/>
+            <w:tcW w:w="1135" w:type="dxa"/>
             <w:tcBorders/>
           </w:tcPr>
           <w:p>
@@ -6011,7 +6127,7 @@
         </w:tc>
         <w:tc>
           <w:tcPr>
-            <w:tcW w:w="1815" w:type="dxa"/>
+            <w:tcW w:w="1814" w:type="dxa"/>
             <w:tcBorders/>
           </w:tcPr>
           <w:p>
@@ -6159,7 +6275,7 @@
         </w:tc>
         <w:tc>
           <w:tcPr>
-            <w:tcW w:w="1134" w:type="dxa"/>
+            <w:tcW w:w="1135" w:type="dxa"/>
             <w:tcBorders/>
             <w:shd w:color="auto" w:fill="D3DFEE" w:themeFill="accent1" w:themeFillTint="3f" w:val="clear"/>
           </w:tcPr>
@@ -6180,7 +6296,7 @@
         </w:tc>
         <w:tc>
           <w:tcPr>
-            <w:tcW w:w="1815" w:type="dxa"/>
+            <w:tcW w:w="1814" w:type="dxa"/>
             <w:tcBorders/>
             <w:shd w:color="auto" w:fill="D3DFEE" w:themeFill="accent1" w:themeFillTint="3f" w:val="clear"/>
           </w:tcPr>
@@ -6296,11 +6412,7 @@
       </w:pPr>
       <w:r>
         <w:rPr/>
-        <w:t xml:space="preserve">Kopieren Sie sich diese Datei auf Ihren Rechner und öffnen Sie diese. </w:t>
-      </w:r>
-      <w:r>
-        <w:rPr/>
-        <w:t>Sie sehen jetzt eine Excel-Datei mit 11 Tabellenblättern. Wichtig ist zunächst das erste Tabellenblatt mit dem Namen „Stages“.</w:t>
+        <w:t>Kopieren Sie sich diese Datei auf Ihren Rechner und öffnen Sie diese. Sie sehen jetzt eine Excel-Datei mit 11 Tabellenblättern. Wichtig ist zunächst das erste Tabellenblatt mit dem Namen „Stages“.</w:t>
       </w:r>
     </w:p>
     <w:tbl>
@@ -6316,16 +6428,16 @@
         </w:tblCellMar>
       </w:tblPr>
       <w:tblGrid>
-        <w:gridCol w:w="911"/>
-        <w:gridCol w:w="2720"/>
+        <w:gridCol w:w="910"/>
         <w:gridCol w:w="2720"/>
         <w:gridCol w:w="2721"/>
+        <w:gridCol w:w="2720"/>
       </w:tblGrid>
       <w:tr>
         <w:trPr/>
         <w:tc>
           <w:tcPr>
-            <w:tcW w:w="911" w:type="dxa"/>
+            <w:tcW w:w="910" w:type="dxa"/>
             <w:tcBorders>
               <w:top w:val="single" w:sz="8" w:space="0" w:color="4F81BD"/>
               <w:left w:val="single" w:sz="8" w:space="0" w:color="4F81BD"/>
@@ -6384,7 +6496,7 @@
             </w:pPr>
             <w:r>
               <w:rPr>
-                <w:rFonts w:eastAsia="" w:cs="" w:cstheme="majorBidi" w:eastAsiaTheme="majorEastAsia" w:ascii="Cambria" w:hAnsi="Cambria"/>
+                <w:rFonts w:eastAsia="" w:cs="" w:ascii="Cambria" w:hAnsi="Cambria" w:cstheme="majorBidi" w:eastAsiaTheme="majorEastAsia"/>
                 <w:b/>
                 <w:bCs/>
                 <w:sz w:val="24"/>
@@ -6397,7 +6509,7 @@
         </w:tc>
         <w:tc>
           <w:tcPr>
-            <w:tcW w:w="2720" w:type="dxa"/>
+            <w:tcW w:w="2721" w:type="dxa"/>
             <w:tcBorders>
               <w:top w:val="single" w:sz="8" w:space="0" w:color="4F81BD"/>
               <w:left w:val="single" w:sz="8" w:space="0" w:color="4F81BD"/>
@@ -6421,7 +6533,7 @@
             </w:pPr>
             <w:r>
               <w:rPr>
-                <w:rFonts w:eastAsia="" w:cs="" w:cstheme="majorBidi" w:eastAsiaTheme="majorEastAsia" w:ascii="Cambria" w:hAnsi="Cambria"/>
+                <w:rFonts w:eastAsia="" w:cs="" w:ascii="Cambria" w:hAnsi="Cambria" w:cstheme="majorBidi" w:eastAsiaTheme="majorEastAsia"/>
                 <w:b/>
                 <w:bCs/>
                 <w:sz w:val="24"/>
@@ -6434,7 +6546,7 @@
         </w:tc>
         <w:tc>
           <w:tcPr>
-            <w:tcW w:w="2721" w:type="dxa"/>
+            <w:tcW w:w="2720" w:type="dxa"/>
             <w:tcBorders>
               <w:top w:val="single" w:sz="8" w:space="0" w:color="4F81BD"/>
               <w:left w:val="single" w:sz="8" w:space="0" w:color="4F81BD"/>
@@ -6474,7 +6586,7 @@
         <w:trPr/>
         <w:tc>
           <w:tcPr>
-            <w:tcW w:w="911" w:type="dxa"/>
+            <w:tcW w:w="910" w:type="dxa"/>
             <w:tcBorders>
               <w:top w:val="single" w:sz="8" w:space="0" w:color="4F81BD"/>
               <w:left w:val="single" w:sz="8" w:space="0" w:color="4F81BD"/>
@@ -6538,6 +6650,229 @@
         </w:tc>
         <w:tc>
           <w:tcPr>
+            <w:tcW w:w="2721" w:type="dxa"/>
+            <w:tcBorders>
+              <w:top w:val="single" w:sz="8" w:space="0" w:color="4F81BD"/>
+              <w:left w:val="single" w:sz="8" w:space="0" w:color="4F81BD"/>
+              <w:bottom w:val="single" w:sz="8" w:space="0" w:color="4F81BD"/>
+            </w:tcBorders>
+            <w:shd w:fill="D3DFEE" w:val="clear"/>
+          </w:tcPr>
+          <w:p>
+            <w:pPr>
+              <w:pStyle w:val="Tabelleninhalt"/>
+              <w:spacing w:before="120" w:after="120"/>
+              <w:rPr>
+                <w:rFonts w:ascii="Arial" w:hAnsi="Arial" w:eastAsia="Times New Roman" w:cs="Times New Roman"/>
+                <w:sz w:val="24"/>
+                <w:szCs w:val="24"/>
+                <w:lang w:eastAsia="de-DE"/>
+              </w:rPr>
+            </w:pPr>
+            <w:r>
+              <w:rPr>
+                <w:rFonts w:eastAsia="Times New Roman" w:cs="Times New Roman"/>
+                <w:sz w:val="24"/>
+                <w:szCs w:val="24"/>
+                <w:lang w:eastAsia="de-DE"/>
+              </w:rPr>
+            </w:r>
+          </w:p>
+        </w:tc>
+        <w:tc>
+          <w:tcPr>
+            <w:tcW w:w="2720" w:type="dxa"/>
+            <w:tcBorders>
+              <w:top w:val="single" w:sz="8" w:space="0" w:color="4F81BD"/>
+              <w:left w:val="single" w:sz="8" w:space="0" w:color="4F81BD"/>
+              <w:bottom w:val="single" w:sz="8" w:space="0" w:color="4F81BD"/>
+              <w:right w:val="single" w:sz="8" w:space="0" w:color="4F81BD"/>
+            </w:tcBorders>
+            <w:shd w:fill="D3DFEE" w:val="clear"/>
+          </w:tcPr>
+          <w:p>
+            <w:pPr>
+              <w:pStyle w:val="Tabelleninhalt"/>
+              <w:spacing w:before="120" w:after="120"/>
+              <w:rPr>
+                <w:rFonts w:ascii="Arial" w:hAnsi="Arial" w:eastAsia="Times New Roman" w:cs="Times New Roman"/>
+                <w:sz w:val="24"/>
+                <w:szCs w:val="24"/>
+                <w:lang w:eastAsia="de-DE"/>
+              </w:rPr>
+            </w:pPr>
+            <w:r>
+              <w:rPr>
+                <w:rFonts w:eastAsia="Times New Roman" w:cs="Times New Roman"/>
+                <w:sz w:val="24"/>
+                <w:szCs w:val="24"/>
+                <w:lang w:eastAsia="de-DE"/>
+              </w:rPr>
+            </w:r>
+          </w:p>
+        </w:tc>
+      </w:tr>
+      <w:tr>
+        <w:trPr/>
+        <w:tc>
+          <w:tcPr>
+            <w:tcW w:w="910" w:type="dxa"/>
+            <w:tcBorders>
+              <w:top w:val="single" w:sz="8" w:space="0" w:color="4F81BD"/>
+              <w:left w:val="single" w:sz="8" w:space="0" w:color="4F81BD"/>
+              <w:bottom w:val="single" w:sz="8" w:space="0" w:color="4F81BD"/>
+            </w:tcBorders>
+          </w:tcPr>
+          <w:p>
+            <w:pPr>
+              <w:pStyle w:val="Tabelleninhalt"/>
+              <w:spacing w:before="120" w:after="120"/>
+              <w:rPr>
+                <w:rFonts w:ascii="Arial" w:hAnsi="Arial" w:eastAsia="Times New Roman" w:cs="Times New Roman"/>
+                <w:sz w:val="24"/>
+                <w:szCs w:val="24"/>
+                <w:lang w:eastAsia="de-DE"/>
+              </w:rPr>
+            </w:pPr>
+            <w:r>
+              <w:rPr>
+                <w:rFonts w:eastAsia="Times New Roman" w:cs="Times New Roman"/>
+                <w:sz w:val="24"/>
+                <w:szCs w:val="24"/>
+                <w:lang w:eastAsia="de-DE"/>
+              </w:rPr>
+            </w:r>
+          </w:p>
+        </w:tc>
+        <w:tc>
+          <w:tcPr>
+            <w:tcW w:w="2720" w:type="dxa"/>
+            <w:tcBorders>
+              <w:top w:val="single" w:sz="8" w:space="0" w:color="4F81BD"/>
+              <w:left w:val="single" w:sz="8" w:space="0" w:color="4F81BD"/>
+              <w:bottom w:val="single" w:sz="8" w:space="0" w:color="4F81BD"/>
+            </w:tcBorders>
+          </w:tcPr>
+          <w:p>
+            <w:pPr>
+              <w:pStyle w:val="Tabelleninhalt"/>
+              <w:spacing w:before="120" w:after="120"/>
+              <w:rPr>
+                <w:rFonts w:ascii="Arial" w:hAnsi="Arial" w:eastAsia="Times New Roman" w:cs="Times New Roman"/>
+                <w:sz w:val="24"/>
+                <w:szCs w:val="24"/>
+                <w:lang w:eastAsia="de-DE"/>
+              </w:rPr>
+            </w:pPr>
+            <w:r>
+              <w:rPr>
+                <w:rFonts w:eastAsia="Times New Roman" w:cs="Times New Roman"/>
+                <w:sz w:val="24"/>
+                <w:szCs w:val="24"/>
+                <w:lang w:eastAsia="de-DE"/>
+              </w:rPr>
+            </w:r>
+          </w:p>
+        </w:tc>
+        <w:tc>
+          <w:tcPr>
+            <w:tcW w:w="2721" w:type="dxa"/>
+            <w:tcBorders>
+              <w:top w:val="single" w:sz="8" w:space="0" w:color="4F81BD"/>
+              <w:left w:val="single" w:sz="8" w:space="0" w:color="4F81BD"/>
+              <w:bottom w:val="single" w:sz="8" w:space="0" w:color="4F81BD"/>
+            </w:tcBorders>
+          </w:tcPr>
+          <w:p>
+            <w:pPr>
+              <w:pStyle w:val="Tabelleninhalt"/>
+              <w:spacing w:before="120" w:after="120"/>
+              <w:rPr>
+                <w:rFonts w:ascii="Arial" w:hAnsi="Arial" w:eastAsia="Times New Roman" w:cs="Times New Roman"/>
+                <w:sz w:val="24"/>
+                <w:szCs w:val="24"/>
+                <w:lang w:eastAsia="de-DE"/>
+              </w:rPr>
+            </w:pPr>
+            <w:r>
+              <w:rPr>
+                <w:rFonts w:eastAsia="Times New Roman" w:cs="Times New Roman"/>
+                <w:sz w:val="24"/>
+                <w:szCs w:val="24"/>
+                <w:lang w:eastAsia="de-DE"/>
+              </w:rPr>
+            </w:r>
+          </w:p>
+        </w:tc>
+        <w:tc>
+          <w:tcPr>
+            <w:tcW w:w="2720" w:type="dxa"/>
+            <w:tcBorders>
+              <w:top w:val="single" w:sz="8" w:space="0" w:color="4F81BD"/>
+              <w:left w:val="single" w:sz="8" w:space="0" w:color="4F81BD"/>
+              <w:bottom w:val="single" w:sz="8" w:space="0" w:color="4F81BD"/>
+              <w:right w:val="single" w:sz="8" w:space="0" w:color="4F81BD"/>
+            </w:tcBorders>
+          </w:tcPr>
+          <w:p>
+            <w:pPr>
+              <w:pStyle w:val="Tabelleninhalt"/>
+              <w:spacing w:before="120" w:after="120"/>
+              <w:rPr>
+                <w:rFonts w:ascii="Arial" w:hAnsi="Arial" w:eastAsia="Times New Roman" w:cs="Times New Roman"/>
+                <w:sz w:val="24"/>
+                <w:szCs w:val="24"/>
+                <w:lang w:eastAsia="de-DE"/>
+              </w:rPr>
+            </w:pPr>
+            <w:r>
+              <w:rPr>
+                <w:rFonts w:eastAsia="Times New Roman" w:cs="Times New Roman"/>
+                <w:sz w:val="24"/>
+                <w:szCs w:val="24"/>
+                <w:lang w:eastAsia="de-DE"/>
+              </w:rPr>
+            </w:r>
+          </w:p>
+        </w:tc>
+      </w:tr>
+      <w:tr>
+        <w:trPr/>
+        <w:tc>
+          <w:tcPr>
+            <w:tcW w:w="910" w:type="dxa"/>
+            <w:tcBorders>
+              <w:top w:val="single" w:sz="8" w:space="0" w:color="4F81BD"/>
+              <w:left w:val="single" w:sz="8" w:space="0" w:color="4F81BD"/>
+              <w:bottom w:val="single" w:sz="8" w:space="0" w:color="4F81BD"/>
+            </w:tcBorders>
+            <w:shd w:fill="D3DFEE" w:val="clear"/>
+          </w:tcPr>
+          <w:p>
+            <w:pPr>
+              <w:pStyle w:val="Tabelleninhalt"/>
+              <w:spacing w:before="120" w:after="120"/>
+              <w:jc w:val="left"/>
+              <w:rPr>
+                <w:rFonts w:ascii="Arial" w:hAnsi="Arial" w:eastAsia="Times New Roman" w:cs="Times New Roman"/>
+                <w:sz w:val="24"/>
+                <w:szCs w:val="24"/>
+                <w:lang w:eastAsia="de-DE"/>
+              </w:rPr>
+            </w:pPr>
+            <w:r>
+              <w:rPr>
+                <w:rFonts w:eastAsia="Times New Roman" w:cs="Times New Roman"/>
+                <w:sz w:val="24"/>
+                <w:szCs w:val="24"/>
+                <w:lang w:eastAsia="de-DE"/>
+              </w:rPr>
+              <w:t>Stage</w:t>
+            </w:r>
+          </w:p>
+        </w:tc>
+        <w:tc>
+          <w:tcPr>
             <w:tcW w:w="2720" w:type="dxa"/>
             <w:tcBorders>
               <w:top w:val="single" w:sz="8" w:space="0" w:color="4F81BD"/>
@@ -6550,6 +6885,7 @@
             <w:pPr>
               <w:pStyle w:val="Tabelleninhalt"/>
               <w:spacing w:before="120" w:after="120"/>
+              <w:jc w:val="left"/>
               <w:rPr>
                 <w:rFonts w:ascii="Arial" w:hAnsi="Arial" w:eastAsia="Times New Roman" w:cs="Times New Roman"/>
                 <w:sz w:val="24"/>
@@ -6564,12 +6900,46 @@
                 <w:szCs w:val="24"/>
                 <w:lang w:eastAsia="de-DE"/>
               </w:rPr>
+              <w:t>Name English</w:t>
             </w:r>
           </w:p>
         </w:tc>
         <w:tc>
           <w:tcPr>
             <w:tcW w:w="2721" w:type="dxa"/>
+            <w:tcBorders>
+              <w:top w:val="single" w:sz="8" w:space="0" w:color="4F81BD"/>
+              <w:left w:val="single" w:sz="8" w:space="0" w:color="4F81BD"/>
+              <w:bottom w:val="single" w:sz="8" w:space="0" w:color="4F81BD"/>
+            </w:tcBorders>
+            <w:shd w:fill="D3DFEE" w:val="clear"/>
+          </w:tcPr>
+          <w:p>
+            <w:pPr>
+              <w:pStyle w:val="Tabelleninhalt"/>
+              <w:spacing w:before="120" w:after="120"/>
+              <w:jc w:val="left"/>
+              <w:rPr>
+                <w:rFonts w:ascii="Arial" w:hAnsi="Arial" w:eastAsia="Times New Roman" w:cs="Times New Roman"/>
+                <w:sz w:val="24"/>
+                <w:szCs w:val="24"/>
+                <w:lang w:eastAsia="de-DE"/>
+              </w:rPr>
+            </w:pPr>
+            <w:r>
+              <w:rPr>
+                <w:rFonts w:eastAsia="Times New Roman" w:cs="Times New Roman"/>
+                <w:sz w:val="24"/>
+                <w:szCs w:val="24"/>
+                <w:lang w:eastAsia="de-DE"/>
+              </w:rPr>
+              <w:t>Name Deutsch</w:t>
+            </w:r>
+          </w:p>
+        </w:tc>
+        <w:tc>
+          <w:tcPr>
+            <w:tcW w:w="2720" w:type="dxa"/>
             <w:tcBorders>
               <w:top w:val="single" w:sz="8" w:space="0" w:color="4F81BD"/>
               <w:left w:val="single" w:sz="8" w:space="0" w:color="4F81BD"/>
@@ -6582,6 +6952,7 @@
             <w:pPr>
               <w:pStyle w:val="Tabelleninhalt"/>
               <w:spacing w:before="120" w:after="120"/>
+              <w:jc w:val="left"/>
               <w:rPr>
                 <w:rFonts w:ascii="Arial" w:hAnsi="Arial" w:eastAsia="Times New Roman" w:cs="Times New Roman"/>
                 <w:sz w:val="24"/>
@@ -6596,6 +6967,7 @@
                 <w:szCs w:val="24"/>
                 <w:lang w:eastAsia="de-DE"/>
               </w:rPr>
+              <w:t>Picture File</w:t>
             </w:r>
           </w:p>
         </w:tc>
@@ -6604,19 +6976,18 @@
         <w:trPr/>
         <w:tc>
           <w:tcPr>
-            <w:tcW w:w="911" w:type="dxa"/>
+            <w:tcW w:w="910" w:type="dxa"/>
             <w:tcBorders>
-              <w:top w:val="single" w:sz="8" w:space="0" w:color="4F81BD"/>
               <w:left w:val="single" w:sz="8" w:space="0" w:color="4F81BD"/>
-              <w:bottom w:val="single" w:sz="8" w:space="0" w:color="4F81BD"/>
+              <w:bottom w:val="single" w:sz="2" w:space="0" w:color="000000"/>
             </w:tcBorders>
           </w:tcPr>
           <w:p>
             <w:pPr>
               <w:pStyle w:val="Tabelleninhalt"/>
               <w:spacing w:before="120" w:after="120"/>
-              <w:rPr>
-                <w:rFonts w:ascii="Arial" w:hAnsi="Arial" w:eastAsia="Times New Roman" w:cs="Times New Roman"/>
+              <w:jc w:val="right"/>
+              <w:rPr>
                 <w:sz w:val="24"/>
                 <w:szCs w:val="24"/>
                 <w:lang w:eastAsia="de-DE"/>
@@ -6624,11 +6995,11 @@
             </w:pPr>
             <w:r>
               <w:rPr>
-                <w:rFonts w:eastAsia="Times New Roman" w:cs="Times New Roman"/>
                 <w:sz w:val="24"/>
                 <w:szCs w:val="24"/>
                 <w:lang w:eastAsia="de-DE"/>
               </w:rPr>
+              <w:t>0</w:t>
             </w:r>
           </w:p>
         </w:tc>
@@ -6636,9 +7007,8 @@
           <w:tcPr>
             <w:tcW w:w="2720" w:type="dxa"/>
             <w:tcBorders>
-              <w:top w:val="single" w:sz="8" w:space="0" w:color="4F81BD"/>
               <w:left w:val="single" w:sz="8" w:space="0" w:color="4F81BD"/>
-              <w:bottom w:val="single" w:sz="8" w:space="0" w:color="4F81BD"/>
+              <w:bottom w:val="single" w:sz="2" w:space="0" w:color="000000"/>
             </w:tcBorders>
           </w:tcPr>
           <w:p>
@@ -6646,7 +7016,6 @@
               <w:pStyle w:val="Tabelleninhalt"/>
               <w:spacing w:before="120" w:after="120"/>
               <w:rPr>
-                <w:rFonts w:ascii="Arial" w:hAnsi="Arial" w:eastAsia="Times New Roman" w:cs="Times New Roman"/>
                 <w:sz w:val="24"/>
                 <w:szCs w:val="24"/>
                 <w:lang w:eastAsia="de-DE"/>
@@ -6654,7 +7023,6 @@
             </w:pPr>
             <w:r>
               <w:rPr>
-                <w:rFonts w:eastAsia="Times New Roman" w:cs="Times New Roman"/>
                 <w:sz w:val="24"/>
                 <w:szCs w:val="24"/>
                 <w:lang w:eastAsia="de-DE"/>
@@ -6664,11 +7032,10 @@
         </w:tc>
         <w:tc>
           <w:tcPr>
-            <w:tcW w:w="2720" w:type="dxa"/>
+            <w:tcW w:w="2721" w:type="dxa"/>
             <w:tcBorders>
-              <w:top w:val="single" w:sz="8" w:space="0" w:color="4F81BD"/>
               <w:left w:val="single" w:sz="8" w:space="0" w:color="4F81BD"/>
-              <w:bottom w:val="single" w:sz="8" w:space="0" w:color="4F81BD"/>
+              <w:bottom w:val="single" w:sz="2" w:space="0" w:color="000000"/>
             </w:tcBorders>
           </w:tcPr>
           <w:p>
@@ -6676,7 +7043,6 @@
               <w:pStyle w:val="Tabelleninhalt"/>
               <w:spacing w:before="120" w:after="120"/>
               <w:rPr>
-                <w:rFonts w:ascii="Arial" w:hAnsi="Arial" w:eastAsia="Times New Roman" w:cs="Times New Roman"/>
                 <w:sz w:val="24"/>
                 <w:szCs w:val="24"/>
                 <w:lang w:eastAsia="de-DE"/>
@@ -6684,7 +7050,6 @@
             </w:pPr>
             <w:r>
               <w:rPr>
-                <w:rFonts w:eastAsia="Times New Roman" w:cs="Times New Roman"/>
                 <w:sz w:val="24"/>
                 <w:szCs w:val="24"/>
                 <w:lang w:eastAsia="de-DE"/>
@@ -6694,11 +7059,10 @@
         </w:tc>
         <w:tc>
           <w:tcPr>
-            <w:tcW w:w="2721" w:type="dxa"/>
+            <w:tcW w:w="2720" w:type="dxa"/>
             <w:tcBorders>
-              <w:top w:val="single" w:sz="8" w:space="0" w:color="4F81BD"/>
               <w:left w:val="single" w:sz="8" w:space="0" w:color="4F81BD"/>
-              <w:bottom w:val="single" w:sz="8" w:space="0" w:color="4F81BD"/>
+              <w:bottom w:val="single" w:sz="2" w:space="0" w:color="000000"/>
               <w:right w:val="single" w:sz="8" w:space="0" w:color="4F81BD"/>
             </w:tcBorders>
           </w:tcPr>
@@ -6707,7 +7071,6 @@
               <w:pStyle w:val="Tabelleninhalt"/>
               <w:spacing w:before="120" w:after="120"/>
               <w:rPr>
-                <w:rFonts w:ascii="Arial" w:hAnsi="Arial" w:eastAsia="Times New Roman" w:cs="Times New Roman"/>
                 <w:sz w:val="24"/>
                 <w:szCs w:val="24"/>
                 <w:lang w:eastAsia="de-DE"/>
@@ -6715,7 +7078,6 @@
             </w:pPr>
             <w:r>
               <w:rPr>
-                <w:rFonts w:eastAsia="Times New Roman" w:cs="Times New Roman"/>
                 <w:sz w:val="24"/>
                 <w:szCs w:val="24"/>
                 <w:lang w:eastAsia="de-DE"/>
@@ -6728,7 +7090,7 @@
         <w:trPr/>
         <w:tc>
           <w:tcPr>
-            <w:tcW w:w="911" w:type="dxa"/>
+            <w:tcW w:w="910" w:type="dxa"/>
             <w:tcBorders>
               <w:top w:val="single" w:sz="8" w:space="0" w:color="4F81BD"/>
               <w:left w:val="single" w:sz="8" w:space="0" w:color="4F81BD"/>
@@ -6740,7 +7102,7 @@
             <w:pPr>
               <w:pStyle w:val="Tabelleninhalt"/>
               <w:spacing w:before="120" w:after="120"/>
-              <w:jc w:val="left"/>
+              <w:jc w:val="right"/>
               <w:rPr>
                 <w:rFonts w:ascii="Arial" w:hAnsi="Arial" w:eastAsia="Times New Roman" w:cs="Times New Roman"/>
                 <w:sz w:val="24"/>
@@ -6755,7 +7117,7 @@
                 <w:szCs w:val="24"/>
                 <w:lang w:eastAsia="de-DE"/>
               </w:rPr>
-              <w:t>Stage</w:t>
+              <w:t>1</w:t>
             </w:r>
           </w:p>
         </w:tc>
@@ -6773,7 +7135,6 @@
             <w:pPr>
               <w:pStyle w:val="Tabelleninhalt"/>
               <w:spacing w:before="120" w:after="120"/>
-              <w:jc w:val="left"/>
               <w:rPr>
                 <w:rFonts w:ascii="Arial" w:hAnsi="Arial" w:eastAsia="Times New Roman" w:cs="Times New Roman"/>
                 <w:sz w:val="24"/>
@@ -6788,13 +7149,12 @@
                 <w:szCs w:val="24"/>
                 <w:lang w:eastAsia="de-DE"/>
               </w:rPr>
-              <w:t>Name English</w:t>
-            </w:r>
-          </w:p>
-        </w:tc>
-        <w:tc>
-          <w:tcPr>
-            <w:tcW w:w="2720" w:type="dxa"/>
+            </w:r>
+          </w:p>
+        </w:tc>
+        <w:tc>
+          <w:tcPr>
+            <w:tcW w:w="2721" w:type="dxa"/>
             <w:tcBorders>
               <w:top w:val="single" w:sz="8" w:space="0" w:color="4F81BD"/>
               <w:left w:val="single" w:sz="8" w:space="0" w:color="4F81BD"/>
@@ -6806,7 +7166,6 @@
             <w:pPr>
               <w:pStyle w:val="Tabelleninhalt"/>
               <w:spacing w:before="120" w:after="120"/>
-              <w:jc w:val="left"/>
               <w:rPr>
                 <w:rFonts w:ascii="Arial" w:hAnsi="Arial" w:eastAsia="Times New Roman" w:cs="Times New Roman"/>
                 <w:sz w:val="24"/>
@@ -6821,13 +7180,12 @@
                 <w:szCs w:val="24"/>
                 <w:lang w:eastAsia="de-DE"/>
               </w:rPr>
-              <w:t>Name Deutsch</w:t>
-            </w:r>
-          </w:p>
-        </w:tc>
-        <w:tc>
-          <w:tcPr>
-            <w:tcW w:w="2721" w:type="dxa"/>
+            </w:r>
+          </w:p>
+        </w:tc>
+        <w:tc>
+          <w:tcPr>
+            <w:tcW w:w="2720" w:type="dxa"/>
             <w:tcBorders>
               <w:top w:val="single" w:sz="8" w:space="0" w:color="4F81BD"/>
               <w:left w:val="single" w:sz="8" w:space="0" w:color="4F81BD"/>
@@ -6840,7 +7198,6 @@
             <w:pPr>
               <w:pStyle w:val="Tabelleninhalt"/>
               <w:spacing w:before="120" w:after="120"/>
-              <w:jc w:val="left"/>
               <w:rPr>
                 <w:rFonts w:ascii="Arial" w:hAnsi="Arial" w:eastAsia="Times New Roman" w:cs="Times New Roman"/>
                 <w:sz w:val="24"/>
@@ -6855,7 +7212,6 @@
                 <w:szCs w:val="24"/>
                 <w:lang w:eastAsia="de-DE"/>
               </w:rPr>
-              <w:t>Picture File</w:t>
             </w:r>
           </w:p>
         </w:tc>
@@ -6864,251 +7220,7 @@
         <w:trPr/>
         <w:tc>
           <w:tcPr>
-            <w:tcW w:w="911" w:type="dxa"/>
-            <w:tcBorders>
-              <w:left w:val="single" w:sz="8" w:space="0" w:color="4F81BD"/>
-              <w:bottom w:val="single" w:sz="2" w:space="0" w:color="000000"/>
-            </w:tcBorders>
-          </w:tcPr>
-          <w:p>
-            <w:pPr>
-              <w:pStyle w:val="Tabelleninhalt"/>
-              <w:spacing w:before="120" w:after="120"/>
-              <w:jc w:val="right"/>
-              <w:rPr>
-                <w:sz w:val="24"/>
-                <w:szCs w:val="24"/>
-                <w:lang w:eastAsia="de-DE"/>
-              </w:rPr>
-            </w:pPr>
-            <w:r>
-              <w:rPr>
-                <w:sz w:val="24"/>
-                <w:szCs w:val="24"/>
-                <w:lang w:eastAsia="de-DE"/>
-              </w:rPr>
-              <w:t>0</w:t>
-            </w:r>
-          </w:p>
-        </w:tc>
-        <w:tc>
-          <w:tcPr>
-            <w:tcW w:w="2720" w:type="dxa"/>
-            <w:tcBorders>
-              <w:left w:val="single" w:sz="8" w:space="0" w:color="4F81BD"/>
-              <w:bottom w:val="single" w:sz="2" w:space="0" w:color="000000"/>
-            </w:tcBorders>
-          </w:tcPr>
-          <w:p>
-            <w:pPr>
-              <w:pStyle w:val="Tabelleninhalt"/>
-              <w:spacing w:before="120" w:after="120"/>
-              <w:rPr>
-                <w:sz w:val="24"/>
-                <w:szCs w:val="24"/>
-                <w:lang w:eastAsia="de-DE"/>
-              </w:rPr>
-            </w:pPr>
-            <w:r>
-              <w:rPr>
-                <w:sz w:val="24"/>
-                <w:szCs w:val="24"/>
-                <w:lang w:eastAsia="de-DE"/>
-              </w:rPr>
-            </w:r>
-          </w:p>
-        </w:tc>
-        <w:tc>
-          <w:tcPr>
-            <w:tcW w:w="2720" w:type="dxa"/>
-            <w:tcBorders>
-              <w:left w:val="single" w:sz="8" w:space="0" w:color="4F81BD"/>
-              <w:bottom w:val="single" w:sz="2" w:space="0" w:color="000000"/>
-            </w:tcBorders>
-          </w:tcPr>
-          <w:p>
-            <w:pPr>
-              <w:pStyle w:val="Tabelleninhalt"/>
-              <w:spacing w:before="120" w:after="120"/>
-              <w:rPr>
-                <w:sz w:val="24"/>
-                <w:szCs w:val="24"/>
-                <w:lang w:eastAsia="de-DE"/>
-              </w:rPr>
-            </w:pPr>
-            <w:r>
-              <w:rPr>
-                <w:sz w:val="24"/>
-                <w:szCs w:val="24"/>
-                <w:lang w:eastAsia="de-DE"/>
-              </w:rPr>
-            </w:r>
-          </w:p>
-        </w:tc>
-        <w:tc>
-          <w:tcPr>
-            <w:tcW w:w="2721" w:type="dxa"/>
-            <w:tcBorders>
-              <w:left w:val="single" w:sz="8" w:space="0" w:color="4F81BD"/>
-              <w:bottom w:val="single" w:sz="2" w:space="0" w:color="000000"/>
-              <w:right w:val="single" w:sz="8" w:space="0" w:color="4F81BD"/>
-            </w:tcBorders>
-          </w:tcPr>
-          <w:p>
-            <w:pPr>
-              <w:pStyle w:val="Tabelleninhalt"/>
-              <w:spacing w:before="120" w:after="120"/>
-              <w:rPr>
-                <w:sz w:val="24"/>
-                <w:szCs w:val="24"/>
-                <w:lang w:eastAsia="de-DE"/>
-              </w:rPr>
-            </w:pPr>
-            <w:r>
-              <w:rPr>
-                <w:sz w:val="24"/>
-                <w:szCs w:val="24"/>
-                <w:lang w:eastAsia="de-DE"/>
-              </w:rPr>
-            </w:r>
-          </w:p>
-        </w:tc>
-      </w:tr>
-      <w:tr>
-        <w:trPr/>
-        <w:tc>
-          <w:tcPr>
-            <w:tcW w:w="911" w:type="dxa"/>
-            <w:tcBorders>
-              <w:top w:val="single" w:sz="8" w:space="0" w:color="4F81BD"/>
-              <w:left w:val="single" w:sz="8" w:space="0" w:color="4F81BD"/>
-              <w:bottom w:val="single" w:sz="8" w:space="0" w:color="4F81BD"/>
-            </w:tcBorders>
-            <w:shd w:fill="D3DFEE" w:val="clear"/>
-          </w:tcPr>
-          <w:p>
-            <w:pPr>
-              <w:pStyle w:val="Tabelleninhalt"/>
-              <w:spacing w:before="120" w:after="120"/>
-              <w:jc w:val="right"/>
-              <w:rPr>
-                <w:rFonts w:ascii="Arial" w:hAnsi="Arial" w:eastAsia="Times New Roman" w:cs="Times New Roman"/>
-                <w:sz w:val="24"/>
-                <w:szCs w:val="24"/>
-                <w:lang w:eastAsia="de-DE"/>
-              </w:rPr>
-            </w:pPr>
-            <w:r>
-              <w:rPr>
-                <w:rFonts w:eastAsia="Times New Roman" w:cs="Times New Roman"/>
-                <w:sz w:val="24"/>
-                <w:szCs w:val="24"/>
-                <w:lang w:eastAsia="de-DE"/>
-              </w:rPr>
-              <w:t>1</w:t>
-            </w:r>
-          </w:p>
-        </w:tc>
-        <w:tc>
-          <w:tcPr>
-            <w:tcW w:w="2720" w:type="dxa"/>
-            <w:tcBorders>
-              <w:top w:val="single" w:sz="8" w:space="0" w:color="4F81BD"/>
-              <w:left w:val="single" w:sz="8" w:space="0" w:color="4F81BD"/>
-              <w:bottom w:val="single" w:sz="8" w:space="0" w:color="4F81BD"/>
-            </w:tcBorders>
-            <w:shd w:fill="D3DFEE" w:val="clear"/>
-          </w:tcPr>
-          <w:p>
-            <w:pPr>
-              <w:pStyle w:val="Tabelleninhalt"/>
-              <w:spacing w:before="120" w:after="120"/>
-              <w:rPr>
-                <w:rFonts w:ascii="Arial" w:hAnsi="Arial" w:eastAsia="Times New Roman" w:cs="Times New Roman"/>
-                <w:sz w:val="24"/>
-                <w:szCs w:val="24"/>
-                <w:lang w:eastAsia="de-DE"/>
-              </w:rPr>
-            </w:pPr>
-            <w:r>
-              <w:rPr>
-                <w:rFonts w:eastAsia="Times New Roman" w:cs="Times New Roman"/>
-                <w:sz w:val="24"/>
-                <w:szCs w:val="24"/>
-                <w:lang w:eastAsia="de-DE"/>
-              </w:rPr>
-            </w:r>
-          </w:p>
-        </w:tc>
-        <w:tc>
-          <w:tcPr>
-            <w:tcW w:w="2720" w:type="dxa"/>
-            <w:tcBorders>
-              <w:top w:val="single" w:sz="8" w:space="0" w:color="4F81BD"/>
-              <w:left w:val="single" w:sz="8" w:space="0" w:color="4F81BD"/>
-              <w:bottom w:val="single" w:sz="8" w:space="0" w:color="4F81BD"/>
-            </w:tcBorders>
-            <w:shd w:fill="D3DFEE" w:val="clear"/>
-          </w:tcPr>
-          <w:p>
-            <w:pPr>
-              <w:pStyle w:val="Tabelleninhalt"/>
-              <w:spacing w:before="120" w:after="120"/>
-              <w:rPr>
-                <w:rFonts w:ascii="Arial" w:hAnsi="Arial" w:eastAsia="Times New Roman" w:cs="Times New Roman"/>
-                <w:sz w:val="24"/>
-                <w:szCs w:val="24"/>
-                <w:lang w:eastAsia="de-DE"/>
-              </w:rPr>
-            </w:pPr>
-            <w:r>
-              <w:rPr>
-                <w:rFonts w:eastAsia="Times New Roman" w:cs="Times New Roman"/>
-                <w:sz w:val="24"/>
-                <w:szCs w:val="24"/>
-                <w:lang w:eastAsia="de-DE"/>
-              </w:rPr>
-            </w:r>
-          </w:p>
-        </w:tc>
-        <w:tc>
-          <w:tcPr>
-            <w:tcW w:w="2721" w:type="dxa"/>
-            <w:tcBorders>
-              <w:top w:val="single" w:sz="8" w:space="0" w:color="4F81BD"/>
-              <w:left w:val="single" w:sz="8" w:space="0" w:color="4F81BD"/>
-              <w:bottom w:val="single" w:sz="8" w:space="0" w:color="4F81BD"/>
-              <w:right w:val="single" w:sz="8" w:space="0" w:color="4F81BD"/>
-            </w:tcBorders>
-            <w:shd w:fill="D3DFEE" w:val="clear"/>
-          </w:tcPr>
-          <w:p>
-            <w:pPr>
-              <w:pStyle w:val="Tabelleninhalt"/>
-              <w:spacing w:before="120" w:after="120"/>
-              <w:rPr>
-                <w:rFonts w:ascii="Arial" w:hAnsi="Arial" w:eastAsia="Times New Roman" w:cs="Times New Roman"/>
-                <w:sz w:val="24"/>
-                <w:szCs w:val="24"/>
-                <w:lang w:eastAsia="de-DE"/>
-              </w:rPr>
-            </w:pPr>
-            <w:r>
-              <w:rPr>
-                <w:rFonts w:eastAsia="Times New Roman" w:cs="Times New Roman"/>
-                <w:sz w:val="24"/>
-                <w:szCs w:val="24"/>
-                <w:lang w:eastAsia="de-DE"/>
-              </w:rPr>
-            </w:r>
-          </w:p>
-        </w:tc>
-      </w:tr>
-      <w:tr>
-        <w:trPr/>
-        <w:tc>
-          <w:tcPr>
-            <w:tcW w:w="911" w:type="dxa"/>
+            <w:tcW w:w="910" w:type="dxa"/>
             <w:tcBorders>
               <w:left w:val="single" w:sz="8" w:space="0" w:color="4F81BD"/>
               <w:bottom w:val="single" w:sz="8" w:space="0" w:color="4F81BD"/>
@@ -7165,6 +7277,95 @@
         </w:tc>
         <w:tc>
           <w:tcPr>
+            <w:tcW w:w="2721" w:type="dxa"/>
+            <w:tcBorders>
+              <w:left w:val="single" w:sz="8" w:space="0" w:color="4F81BD"/>
+              <w:bottom w:val="single" w:sz="8" w:space="0" w:color="4F81BD"/>
+            </w:tcBorders>
+          </w:tcPr>
+          <w:p>
+            <w:pPr>
+              <w:pStyle w:val="Tabelleninhalt"/>
+              <w:spacing w:before="120" w:after="120"/>
+              <w:rPr>
+                <w:sz w:val="24"/>
+                <w:szCs w:val="24"/>
+                <w:lang w:eastAsia="de-DE"/>
+              </w:rPr>
+            </w:pPr>
+            <w:r>
+              <w:rPr>
+                <w:sz w:val="24"/>
+                <w:szCs w:val="24"/>
+                <w:lang w:eastAsia="de-DE"/>
+              </w:rPr>
+              <w:t>...</w:t>
+            </w:r>
+          </w:p>
+        </w:tc>
+        <w:tc>
+          <w:tcPr>
+            <w:tcW w:w="2720" w:type="dxa"/>
+            <w:tcBorders>
+              <w:left w:val="single" w:sz="8" w:space="0" w:color="4F81BD"/>
+              <w:bottom w:val="single" w:sz="8" w:space="0" w:color="4F81BD"/>
+              <w:right w:val="single" w:sz="8" w:space="0" w:color="4F81BD"/>
+            </w:tcBorders>
+          </w:tcPr>
+          <w:p>
+            <w:pPr>
+              <w:pStyle w:val="Tabelleninhalt"/>
+              <w:spacing w:before="120" w:after="120"/>
+              <w:rPr>
+                <w:sz w:val="24"/>
+                <w:szCs w:val="24"/>
+                <w:lang w:eastAsia="de-DE"/>
+              </w:rPr>
+            </w:pPr>
+            <w:r>
+              <w:rPr>
+                <w:sz w:val="24"/>
+                <w:szCs w:val="24"/>
+                <w:lang w:eastAsia="de-DE"/>
+              </w:rPr>
+              <w:t>..</w:t>
+            </w:r>
+          </w:p>
+        </w:tc>
+      </w:tr>
+      <w:tr>
+        <w:trPr/>
+        <w:tc>
+          <w:tcPr>
+            <w:tcW w:w="910" w:type="dxa"/>
+            <w:tcBorders>
+              <w:left w:val="single" w:sz="8" w:space="0" w:color="4F81BD"/>
+              <w:bottom w:val="single" w:sz="8" w:space="0" w:color="4F81BD"/>
+            </w:tcBorders>
+          </w:tcPr>
+          <w:p>
+            <w:pPr>
+              <w:pStyle w:val="Tabelleninhalt"/>
+              <w:spacing w:before="120" w:after="120"/>
+              <w:jc w:val="right"/>
+              <w:rPr>
+                <w:sz w:val="24"/>
+                <w:szCs w:val="24"/>
+                <w:lang w:eastAsia="de-DE"/>
+              </w:rPr>
+            </w:pPr>
+            <w:r>
+              <w:rPr>
+                <w:sz w:val="24"/>
+                <w:szCs w:val="24"/>
+                <w:lang w:eastAsia="de-DE"/>
+              </w:rPr>
+              <w:t>9</w:t>
+            </w:r>
+          </w:p>
+        </w:tc>
+        <w:tc>
+          <w:tcPr>
             <w:tcW w:w="2720" w:type="dxa"/>
             <w:tcBorders>
               <w:left w:val="single" w:sz="8" w:space="0" w:color="4F81BD"/>
@@ -7187,7 +7388,6 @@
                 <w:szCs w:val="24"/>
                 <w:lang w:eastAsia="de-DE"/>
               </w:rPr>
-              <w:t>...</w:t>
             </w:r>
           </w:p>
         </w:tc>
@@ -7197,7 +7397,6 @@
             <w:tcBorders>
               <w:left w:val="single" w:sz="8" w:space="0" w:color="4F81BD"/>
               <w:bottom w:val="single" w:sz="8" w:space="0" w:color="4F81BD"/>
-              <w:right w:val="single" w:sz="8" w:space="0" w:color="4F81BD"/>
             </w:tcBorders>
           </w:tcPr>
           <w:p>
@@ -7216,99 +7415,12 @@
                 <w:szCs w:val="24"/>
                 <w:lang w:eastAsia="de-DE"/>
               </w:rPr>
-              <w:t>..</w:t>
-            </w:r>
-          </w:p>
-        </w:tc>
-      </w:tr>
-      <w:tr>
-        <w:trPr/>
-        <w:tc>
-          <w:tcPr>
-            <w:tcW w:w="911" w:type="dxa"/>
-            <w:tcBorders>
-              <w:left w:val="single" w:sz="8" w:space="0" w:color="4F81BD"/>
-              <w:bottom w:val="single" w:sz="8" w:space="0" w:color="4F81BD"/>
-            </w:tcBorders>
-          </w:tcPr>
-          <w:p>
-            <w:pPr>
-              <w:pStyle w:val="Tabelleninhalt"/>
-              <w:spacing w:before="120" w:after="120"/>
-              <w:jc w:val="right"/>
-              <w:rPr>
-                <w:sz w:val="24"/>
-                <w:szCs w:val="24"/>
-                <w:lang w:eastAsia="de-DE"/>
-              </w:rPr>
-            </w:pPr>
-            <w:r>
-              <w:rPr>
-                <w:sz w:val="24"/>
-                <w:szCs w:val="24"/>
-                <w:lang w:eastAsia="de-DE"/>
-              </w:rPr>
-              <w:t>9</w:t>
             </w:r>
           </w:p>
         </w:tc>
         <w:tc>
           <w:tcPr>
             <w:tcW w:w="2720" w:type="dxa"/>
-            <w:tcBorders>
-              <w:left w:val="single" w:sz="8" w:space="0" w:color="4F81BD"/>
-              <w:bottom w:val="single" w:sz="8" w:space="0" w:color="4F81BD"/>
-            </w:tcBorders>
-          </w:tcPr>
-          <w:p>
-            <w:pPr>
-              <w:pStyle w:val="Tabelleninhalt"/>
-              <w:spacing w:before="120" w:after="120"/>
-              <w:rPr>
-                <w:sz w:val="24"/>
-                <w:szCs w:val="24"/>
-                <w:lang w:eastAsia="de-DE"/>
-              </w:rPr>
-            </w:pPr>
-            <w:r>
-              <w:rPr>
-                <w:sz w:val="24"/>
-                <w:szCs w:val="24"/>
-                <w:lang w:eastAsia="de-DE"/>
-              </w:rPr>
-            </w:r>
-          </w:p>
-        </w:tc>
-        <w:tc>
-          <w:tcPr>
-            <w:tcW w:w="2720" w:type="dxa"/>
-            <w:tcBorders>
-              <w:left w:val="single" w:sz="8" w:space="0" w:color="4F81BD"/>
-              <w:bottom w:val="single" w:sz="8" w:space="0" w:color="4F81BD"/>
-            </w:tcBorders>
-          </w:tcPr>
-          <w:p>
-            <w:pPr>
-              <w:pStyle w:val="Tabelleninhalt"/>
-              <w:spacing w:before="120" w:after="120"/>
-              <w:rPr>
-                <w:sz w:val="24"/>
-                <w:szCs w:val="24"/>
-                <w:lang w:eastAsia="de-DE"/>
-              </w:rPr>
-            </w:pPr>
-            <w:r>
-              <w:rPr>
-                <w:sz w:val="24"/>
-                <w:szCs w:val="24"/>
-                <w:lang w:eastAsia="de-DE"/>
-              </w:rPr>
-            </w:r>
-          </w:p>
-        </w:tc>
-        <w:tc>
-          <w:tcPr>
-            <w:tcW w:w="2721" w:type="dxa"/>
             <w:tcBorders>
               <w:left w:val="single" w:sz="8" w:space="0" w:color="4F81BD"/>
               <w:bottom w:val="single" w:sz="8" w:space="0" w:color="4F81BD"/>
@@ -7431,8 +7543,8 @@
       </w:tblPr>
       <w:tblGrid>
         <w:gridCol w:w="1704"/>
-        <w:gridCol w:w="3684"/>
-        <w:gridCol w:w="3684"/>
+        <w:gridCol w:w="3683"/>
+        <w:gridCol w:w="3685"/>
       </w:tblGrid>
       <w:tr>
         <w:trPr/>
@@ -7473,7 +7585,7 @@
         </w:tc>
         <w:tc>
           <w:tcPr>
-            <w:tcW w:w="3684" w:type="dxa"/>
+            <w:tcW w:w="3683" w:type="dxa"/>
             <w:tcBorders>
               <w:top w:val="single" w:sz="8" w:space="0" w:color="4F81BD"/>
               <w:left w:val="single" w:sz="8" w:space="0" w:color="4F81BD"/>
@@ -7497,7 +7609,7 @@
             </w:pPr>
             <w:r>
               <w:rPr>
-                <w:rFonts w:eastAsia="" w:cs="" w:cstheme="majorBidi" w:eastAsiaTheme="majorEastAsia" w:ascii="Cambria" w:hAnsi="Cambria"/>
+                <w:rFonts w:eastAsia="" w:cs="" w:ascii="Cambria" w:hAnsi="Cambria" w:cstheme="majorBidi" w:eastAsiaTheme="majorEastAsia"/>
                 <w:b/>
                 <w:bCs/>
                 <w:sz w:val="24"/>
@@ -7510,7 +7622,7 @@
         </w:tc>
         <w:tc>
           <w:tcPr>
-            <w:tcW w:w="3684" w:type="dxa"/>
+            <w:tcW w:w="3685" w:type="dxa"/>
             <w:tcBorders>
               <w:top w:val="single" w:sz="8" w:space="0" w:color="4F81BD"/>
               <w:left w:val="single" w:sz="8" w:space="0" w:color="4F81BD"/>
@@ -7535,7 +7647,7 @@
             </w:pPr>
             <w:r>
               <w:rPr>
-                <w:rFonts w:eastAsia="" w:cs="" w:cstheme="majorBidi" w:eastAsiaTheme="majorEastAsia" w:ascii="Cambria" w:hAnsi="Cambria"/>
+                <w:rFonts w:eastAsia="" w:cs="" w:ascii="Cambria" w:hAnsi="Cambria" w:cstheme="majorBidi" w:eastAsiaTheme="majorEastAsia"/>
                 <w:b/>
                 <w:bCs/>
                 <w:sz w:val="24"/>
@@ -7592,7 +7704,7 @@
         </w:tc>
         <w:tc>
           <w:tcPr>
-            <w:tcW w:w="3684" w:type="dxa"/>
+            <w:tcW w:w="3683" w:type="dxa"/>
             <w:tcBorders>
               <w:top w:val="single" w:sz="8" w:space="0" w:color="4F81BD"/>
               <w:left w:val="single" w:sz="8" w:space="0" w:color="4F81BD"/>
@@ -7625,7 +7737,7 @@
         </w:tc>
         <w:tc>
           <w:tcPr>
-            <w:tcW w:w="3684" w:type="dxa"/>
+            <w:tcW w:w="3685" w:type="dxa"/>
             <w:tcBorders>
               <w:top w:val="single" w:sz="8" w:space="0" w:color="4F81BD"/>
               <w:left w:val="single" w:sz="8" w:space="0" w:color="4F81BD"/>
@@ -7691,7 +7803,7 @@
         </w:tc>
         <w:tc>
           <w:tcPr>
-            <w:tcW w:w="3684" w:type="dxa"/>
+            <w:tcW w:w="3683" w:type="dxa"/>
             <w:tcBorders>
               <w:left w:val="single" w:sz="8" w:space="0" w:color="4F81BD"/>
               <w:bottom w:val="single" w:sz="2" w:space="0" w:color="000000"/>
@@ -7718,7 +7830,7 @@
         </w:tc>
         <w:tc>
           <w:tcPr>
-            <w:tcW w:w="3684" w:type="dxa"/>
+            <w:tcW w:w="3685" w:type="dxa"/>
             <w:tcBorders>
               <w:left w:val="single" w:sz="8" w:space="0" w:color="4F81BD"/>
               <w:bottom w:val="single" w:sz="2" w:space="0" w:color="000000"/>
@@ -7782,7 +7894,7 @@
         </w:tc>
         <w:tc>
           <w:tcPr>
-            <w:tcW w:w="3684" w:type="dxa"/>
+            <w:tcW w:w="3683" w:type="dxa"/>
             <w:tcBorders>
               <w:top w:val="single" w:sz="8" w:space="0" w:color="4F81BD"/>
               <w:left w:val="single" w:sz="8" w:space="0" w:color="4F81BD"/>
@@ -7813,7 +7925,7 @@
         </w:tc>
         <w:tc>
           <w:tcPr>
-            <w:tcW w:w="3684" w:type="dxa"/>
+            <w:tcW w:w="3685" w:type="dxa"/>
             <w:tcBorders>
               <w:top w:val="single" w:sz="8" w:space="0" w:color="4F81BD"/>
               <w:left w:val="single" w:sz="8" w:space="0" w:color="4F81BD"/>
@@ -7877,7 +7989,7 @@
         </w:tc>
         <w:tc>
           <w:tcPr>
-            <w:tcW w:w="3684" w:type="dxa"/>
+            <w:tcW w:w="3683" w:type="dxa"/>
             <w:tcBorders>
               <w:left w:val="single" w:sz="8" w:space="0" w:color="4F81BD"/>
               <w:bottom w:val="single" w:sz="8" w:space="0" w:color="4F81BD"/>
@@ -7905,7 +8017,7 @@
         </w:tc>
         <w:tc>
           <w:tcPr>
-            <w:tcW w:w="3684" w:type="dxa"/>
+            <w:tcW w:w="3685" w:type="dxa"/>
             <w:tcBorders>
               <w:left w:val="single" w:sz="8" w:space="0" w:color="4F81BD"/>
               <w:bottom w:val="single" w:sz="8" w:space="0" w:color="4F81BD"/>
@@ -7966,7 +8078,7 @@
         </w:tc>
         <w:tc>
           <w:tcPr>
-            <w:tcW w:w="3684" w:type="dxa"/>
+            <w:tcW w:w="3683" w:type="dxa"/>
             <w:tcBorders>
               <w:left w:val="single" w:sz="8" w:space="0" w:color="4F81BD"/>
               <w:bottom w:val="single" w:sz="8" w:space="0" w:color="4F81BD"/>
@@ -7993,7 +8105,7 @@
         </w:tc>
         <w:tc>
           <w:tcPr>
-            <w:tcW w:w="3684" w:type="dxa"/>
+            <w:tcW w:w="3685" w:type="dxa"/>
             <w:tcBorders>
               <w:left w:val="single" w:sz="8" w:space="0" w:color="4F81BD"/>
               <w:bottom w:val="single" w:sz="8" w:space="0" w:color="4F81BD"/>
@@ -8104,7 +8216,7 @@
           <wp:inline distT="0" distB="0" distL="0" distR="0">
             <wp:extent cx="5760720" cy="3601085"/>
             <wp:effectExtent l="0" t="0" r="0" b="0"/>
-            <wp:docPr id="15" name="Bild 15" descr=""/>
+            <wp:docPr id="16" name="Bild 15" descr=""/>
             <wp:cNvGraphicFramePr>
               <a:graphicFrameLocks xmlns:a="http://schemas.openxmlformats.org/drawingml/2006/main" noChangeAspect="1"/>
             </wp:cNvGraphicFramePr>
@@ -8112,13 +8224,13 @@
               <a:graphicData uri="http://schemas.openxmlformats.org/drawingml/2006/picture">
                 <pic:pic xmlns:pic="http://schemas.openxmlformats.org/drawingml/2006/picture">
                   <pic:nvPicPr>
-                    <pic:cNvPr id="15" name="Bild 15" descr=""/>
+                    <pic:cNvPr id="16" name="Bild 15" descr=""/>
                     <pic:cNvPicPr>
                       <a:picLocks noChangeAspect="1" noChangeArrowheads="1"/>
                     </pic:cNvPicPr>
                   </pic:nvPicPr>
                   <pic:blipFill>
-                    <a:blip r:embed="rId23"/>
+                    <a:blip r:embed="rId24"/>
                     <a:stretch>
                       <a:fillRect/>
                     </a:stretch>
@@ -8171,9 +8283,9 @@
         <w:gridCol w:w="675"/>
         <w:gridCol w:w="2268"/>
         <w:gridCol w:w="1964"/>
-        <w:gridCol w:w="730"/>
+        <w:gridCol w:w="731"/>
         <w:gridCol w:w="567"/>
-        <w:gridCol w:w="567"/>
+        <w:gridCol w:w="566"/>
         <w:gridCol w:w="566"/>
         <w:gridCol w:w="567"/>
         <w:gridCol w:w="755"/>
@@ -8205,7 +8317,7 @@
                 <w:szCs w:val="16"/>
               </w:rPr>
               <w:drawing>
-                <wp:anchor behindDoc="1" distT="0" distB="0" distL="0" distR="0" simplePos="0" locked="0" layoutInCell="1" allowOverlap="1" relativeHeight="24">
+                <wp:anchor behindDoc="1" distT="0" distB="0" distL="0" distR="0" simplePos="0" locked="0" layoutInCell="1" allowOverlap="1" relativeHeight="23">
                   <wp:simplePos x="0" y="0"/>
                   <wp:positionH relativeFrom="column">
                     <wp:posOffset>17145</wp:posOffset>
@@ -8216,7 +8328,7 @@
                   <wp:extent cx="5758815" cy="347980"/>
                   <wp:effectExtent l="0" t="0" r="0" b="0"/>
                   <wp:wrapNone/>
-                  <wp:docPr id="16" name="Bild 18" descr=""/>
+                  <wp:docPr id="17" name="Bild 18" descr=""/>
                   <wp:cNvGraphicFramePr>
                     <a:graphicFrameLocks xmlns:a="http://schemas.openxmlformats.org/drawingml/2006/main" noChangeAspect="1"/>
                   </wp:cNvGraphicFramePr>
@@ -8224,14 +8336,14 @@
                     <a:graphicData uri="http://schemas.openxmlformats.org/drawingml/2006/picture">
                       <pic:pic xmlns:pic="http://schemas.openxmlformats.org/drawingml/2006/picture">
                         <pic:nvPicPr>
-                          <pic:cNvPr id="16" name="Bild 18" descr=""/>
+                          <pic:cNvPr id="17" name="Bild 18" descr=""/>
                           <pic:cNvPicPr>
                             <a:picLocks noChangeAspect="1" noChangeArrowheads="1"/>
                           </pic:cNvPicPr>
                         </pic:nvPicPr>
                         <pic:blipFill>
-                          <a:blip r:embed="rId24"/>
-                          <a:srcRect l="0" t="3307" r="0" b="87051"/>
+                          <a:blip r:embed="rId25"/>
+                          <a:srcRect l="0" t="3307" r="0" b="87065"/>
                           <a:stretch>
                             <a:fillRect/>
                           </a:stretch>
@@ -8341,7 +8453,7 @@
         </w:tc>
         <w:tc>
           <w:tcPr>
-            <w:tcW w:w="730" w:type="dxa"/>
+            <w:tcW w:w="731" w:type="dxa"/>
             <w:tcBorders/>
           </w:tcPr>
           <w:p>
@@ -8380,7 +8492,7 @@
         </w:tc>
         <w:tc>
           <w:tcPr>
-            <w:tcW w:w="567" w:type="dxa"/>
+            <w:tcW w:w="566" w:type="dxa"/>
             <w:tcBorders/>
           </w:tcPr>
           <w:p>
@@ -8664,7 +8776,7 @@
           <wp:inline distT="0" distB="0" distL="0" distR="0">
             <wp:extent cx="3465195" cy="1722120"/>
             <wp:effectExtent l="0" t="0" r="0" b="0"/>
-            <wp:docPr id="17" name="Bild 21" descr=""/>
+            <wp:docPr id="18" name="Bild 21" descr=""/>
             <wp:cNvGraphicFramePr>
               <a:graphicFrameLocks xmlns:a="http://schemas.openxmlformats.org/drawingml/2006/main" noChangeAspect="1"/>
             </wp:cNvGraphicFramePr>
@@ -8672,14 +8784,14 @@
               <a:graphicData uri="http://schemas.openxmlformats.org/drawingml/2006/picture">
                 <pic:pic xmlns:pic="http://schemas.openxmlformats.org/drawingml/2006/picture">
                   <pic:nvPicPr>
-                    <pic:cNvPr id="17" name="Bild 21" descr=""/>
+                    <pic:cNvPr id="18" name="Bild 21" descr=""/>
                     <pic:cNvPicPr>
                       <a:picLocks noChangeAspect="1" noChangeArrowheads="1"/>
                     </pic:cNvPicPr>
                   </pic:nvPicPr>
                   <pic:blipFill>
-                    <a:blip r:embed="rId25"/>
-                    <a:srcRect l="0" t="12217" r="39983" b="39940"/>
+                    <a:blip r:embed="rId26"/>
+                    <a:srcRect l="0" t="12217" r="39989" b="39940"/>
                     <a:stretch>
                       <a:fillRect/>
                     </a:stretch>
@@ -8819,7 +8931,7 @@
           <wp:inline distT="0" distB="0" distL="0" distR="0">
             <wp:extent cx="3409315" cy="199390"/>
             <wp:effectExtent l="0" t="0" r="0" b="0"/>
-            <wp:docPr id="18" name="Bild 24" descr=""/>
+            <wp:docPr id="19" name="Bild 24" descr=""/>
             <wp:cNvGraphicFramePr>
               <a:graphicFrameLocks xmlns:a="http://schemas.openxmlformats.org/drawingml/2006/main" noChangeAspect="1"/>
             </wp:cNvGraphicFramePr>
@@ -8827,14 +8939,14 @@
               <a:graphicData uri="http://schemas.openxmlformats.org/drawingml/2006/picture">
                 <pic:pic xmlns:pic="http://schemas.openxmlformats.org/drawingml/2006/picture">
                   <pic:nvPicPr>
-                    <pic:cNvPr id="18" name="Bild 24" descr=""/>
+                    <pic:cNvPr id="19" name="Bild 24" descr=""/>
                     <pic:cNvPicPr>
                       <a:picLocks noChangeAspect="1" noChangeArrowheads="1"/>
                     </pic:cNvPicPr>
                   </pic:nvPicPr>
                   <pic:blipFill>
-                    <a:blip r:embed="rId26"/>
-                    <a:srcRect l="777" t="43275" r="39921" b="51226"/>
+                    <a:blip r:embed="rId27"/>
+                    <a:srcRect l="777" t="43284" r="39927" b="51231"/>
                     <a:stretch>
                       <a:fillRect/>
                     </a:stretch>
@@ -8949,7 +9061,7 @@
           <wp:inline distT="0" distB="0" distL="0" distR="0">
             <wp:extent cx="1085215" cy="334010"/>
             <wp:effectExtent l="0" t="0" r="0" b="0"/>
-            <wp:docPr id="19" name="Bild 30" descr=""/>
+            <wp:docPr id="20" name="Bild 30" descr=""/>
             <wp:cNvGraphicFramePr>
               <a:graphicFrameLocks xmlns:a="http://schemas.openxmlformats.org/drawingml/2006/main" noChangeAspect="1"/>
             </wp:cNvGraphicFramePr>
@@ -8957,14 +9069,14 @@
               <a:graphicData uri="http://schemas.openxmlformats.org/drawingml/2006/picture">
                 <pic:pic xmlns:pic="http://schemas.openxmlformats.org/drawingml/2006/picture">
                   <pic:nvPicPr>
-                    <pic:cNvPr id="19" name="Bild 30" descr=""/>
+                    <pic:cNvPr id="20" name="Bild 30" descr=""/>
                     <pic:cNvPicPr>
                       <a:picLocks noChangeAspect="1" noChangeArrowheads="1"/>
                     </pic:cNvPicPr>
                   </pic:nvPicPr>
                   <pic:blipFill>
-                    <a:blip r:embed="rId27"/>
-                    <a:srcRect l="41291" t="13209" r="39885" b="77522"/>
+                    <a:blip r:embed="rId28"/>
+                    <a:srcRect l="41297" t="13209" r="39891" b="77531"/>
                     <a:stretch>
                       <a:fillRect/>
                     </a:stretch>
@@ -9010,7 +9122,7 @@
           <wp:inline distT="0" distB="0" distL="0" distR="0">
             <wp:extent cx="5760085" cy="3269615"/>
             <wp:effectExtent l="0" t="0" r="0" b="0"/>
-            <wp:docPr id="20" name="Bild 33" descr=""/>
+            <wp:docPr id="21" name="Bild 33" descr=""/>
             <wp:cNvGraphicFramePr>
               <a:graphicFrameLocks xmlns:a="http://schemas.openxmlformats.org/drawingml/2006/main" noChangeAspect="1"/>
             </wp:cNvGraphicFramePr>
@@ -9018,13 +9130,13 @@
               <a:graphicData uri="http://schemas.openxmlformats.org/drawingml/2006/picture">
                 <pic:pic xmlns:pic="http://schemas.openxmlformats.org/drawingml/2006/picture">
                   <pic:nvPicPr>
-                    <pic:cNvPr id="20" name="Bild 33" descr=""/>
+                    <pic:cNvPr id="21" name="Bild 33" descr=""/>
                     <pic:cNvPicPr>
                       <a:picLocks noChangeAspect="1" noChangeArrowheads="1"/>
                     </pic:cNvPicPr>
                   </pic:nvPicPr>
                   <pic:blipFill>
-                    <a:blip r:embed="rId28"/>
+                    <a:blip r:embed="rId29"/>
                     <a:srcRect l="0" t="3250" r="0" b="5901"/>
                     <a:stretch>
                       <a:fillRect/>
@@ -9082,7 +9194,7 @@
           <wp:inline distT="0" distB="0" distL="0" distR="0">
             <wp:extent cx="1026160" cy="942975"/>
             <wp:effectExtent l="0" t="0" r="0" b="0"/>
-            <wp:docPr id="21" name="Bild 27" descr=""/>
+            <wp:docPr id="22" name="Bild 27" descr=""/>
             <wp:cNvGraphicFramePr>
               <a:graphicFrameLocks xmlns:a="http://schemas.openxmlformats.org/drawingml/2006/main" noChangeAspect="1"/>
             </wp:cNvGraphicFramePr>
@@ -9090,14 +9202,14 @@
               <a:graphicData uri="http://schemas.openxmlformats.org/drawingml/2006/picture">
                 <pic:pic xmlns:pic="http://schemas.openxmlformats.org/drawingml/2006/picture">
                   <pic:nvPicPr>
-                    <pic:cNvPr id="21" name="Bild 27" descr=""/>
+                    <pic:cNvPr id="22" name="Bild 27" descr=""/>
                     <pic:cNvPicPr>
                       <a:picLocks noChangeAspect="1" noChangeArrowheads="1"/>
                     </pic:cNvPicPr>
                   </pic:nvPicPr>
                   <pic:blipFill>
-                    <a:blip r:embed="rId29"/>
-                    <a:srcRect l="0" t="67667" r="82151" b="6132"/>
+                    <a:blip r:embed="rId30"/>
+                    <a:srcRect l="0" t="67676" r="82160" b="6132"/>
                     <a:stretch>
                       <a:fillRect/>
                     </a:stretch>
@@ -9155,7 +9267,7 @@
           <wp:inline distT="0" distB="0" distL="0" distR="0">
             <wp:extent cx="5760720" cy="3382645"/>
             <wp:effectExtent l="0" t="0" r="0" b="0"/>
-            <wp:docPr id="22" name="Bild2" descr=""/>
+            <wp:docPr id="23" name="Bild2" descr=""/>
             <wp:cNvGraphicFramePr>
               <a:graphicFrameLocks xmlns:a="http://schemas.openxmlformats.org/drawingml/2006/main" noChangeAspect="1"/>
             </wp:cNvGraphicFramePr>
@@ -9163,13 +9275,13 @@
               <a:graphicData uri="http://schemas.openxmlformats.org/drawingml/2006/picture">
                 <pic:pic xmlns:pic="http://schemas.openxmlformats.org/drawingml/2006/picture">
                   <pic:nvPicPr>
-                    <pic:cNvPr id="22" name="Bild2" descr=""/>
+                    <pic:cNvPr id="23" name="Bild2" descr=""/>
                     <pic:cNvPicPr>
                       <a:picLocks noChangeAspect="1" noChangeArrowheads="1"/>
                     </pic:cNvPicPr>
                   </pic:nvPicPr>
                   <pic:blipFill>
-                    <a:blip r:embed="rId30"/>
+                    <a:blip r:embed="rId31"/>
                     <a:stretch>
                       <a:fillRect/>
                     </a:stretch>
@@ -9209,7 +9321,7 @@
       </w:pPr>
       <w:r>
         <w:drawing>
-          <wp:anchor behindDoc="0" distT="0" distB="0" distL="114300" distR="114300" simplePos="0" locked="0" layoutInCell="1" allowOverlap="1" relativeHeight="34">
+          <wp:anchor behindDoc="0" distT="0" distB="0" distL="114300" distR="114300" simplePos="0" locked="0" layoutInCell="1" allowOverlap="1" relativeHeight="33">
             <wp:simplePos x="0" y="0"/>
             <wp:positionH relativeFrom="column">
               <wp:posOffset>2840355</wp:posOffset>
@@ -9221,14 +9333,14 @@
             <wp:effectExtent l="0" t="0" r="0" b="0"/>
             <wp:wrapTight wrapText="bothSides">
               <wp:wrapPolygon edited="0">
-                <wp:start x="-145" y="0"/>
-                <wp:lineTo x="-145" y="21433"/>
-                <wp:lineTo x="21645" y="21433"/>
-                <wp:lineTo x="21645" y="0"/>
-                <wp:lineTo x="-145" y="0"/>
+                <wp:start x="-150" y="0"/>
+                <wp:lineTo x="-150" y="21425"/>
+                <wp:lineTo x="21643" y="21425"/>
+                <wp:lineTo x="21643" y="0"/>
+                <wp:lineTo x="-150" y="0"/>
               </wp:wrapPolygon>
             </wp:wrapTight>
-            <wp:docPr id="23" name="Bild 2" descr=""/>
+            <wp:docPr id="24" name="Bild 2" descr=""/>
             <wp:cNvGraphicFramePr>
               <a:graphicFrameLocks xmlns:a="http://schemas.openxmlformats.org/drawingml/2006/main" noChangeAspect="1"/>
             </wp:cNvGraphicFramePr>
@@ -9236,13 +9348,13 @@
               <a:graphicData uri="http://schemas.openxmlformats.org/drawingml/2006/picture">
                 <pic:pic xmlns:pic="http://schemas.openxmlformats.org/drawingml/2006/picture">
                   <pic:nvPicPr>
-                    <pic:cNvPr id="23" name="Bild 2" descr=""/>
+                    <pic:cNvPr id="24" name="Bild 2" descr=""/>
                     <pic:cNvPicPr>
                       <a:picLocks noChangeAspect="1" noChangeArrowheads="1"/>
                     </pic:cNvPicPr>
                   </pic:nvPicPr>
                   <pic:blipFill>
-                    <a:blip r:embed="rId31"/>
+                    <a:blip r:embed="rId32"/>
                     <a:stretch>
                       <a:fillRect/>
                     </a:stretch>
@@ -9317,7 +9429,7 @@
           <wp:inline distT="0" distB="0" distL="0" distR="0">
             <wp:extent cx="2642235" cy="1818005"/>
             <wp:effectExtent l="0" t="0" r="0" b="0"/>
-            <wp:docPr id="24" name="Bild 36" descr=""/>
+            <wp:docPr id="25" name="Bild 36" descr=""/>
             <wp:cNvGraphicFramePr>
               <a:graphicFrameLocks xmlns:a="http://schemas.openxmlformats.org/drawingml/2006/main" noChangeAspect="1"/>
             </wp:cNvGraphicFramePr>
@@ -9325,14 +9437,14 @@
               <a:graphicData uri="http://schemas.openxmlformats.org/drawingml/2006/picture">
                 <pic:pic xmlns:pic="http://schemas.openxmlformats.org/drawingml/2006/picture">
                   <pic:nvPicPr>
-                    <pic:cNvPr id="24" name="Bild 36" descr=""/>
+                    <pic:cNvPr id="25" name="Bild 36" descr=""/>
                     <pic:cNvPicPr>
                       <a:picLocks noChangeAspect="1" noChangeArrowheads="1"/>
                     </pic:cNvPicPr>
                   </pic:nvPicPr>
                   <pic:blipFill>
-                    <a:blip r:embed="rId32"/>
-                    <a:srcRect l="27136" t="23017" r="27136" b="26551"/>
+                    <a:blip r:embed="rId33"/>
+                    <a:srcRect l="27141" t="23026" r="27141" b="26560"/>
                     <a:stretch>
                       <a:fillRect/>
                     </a:stretch>
@@ -9391,7 +9503,7 @@
           <wp:inline distT="0" distB="0" distL="0" distR="0">
             <wp:extent cx="4253230" cy="2604770"/>
             <wp:effectExtent l="0" t="0" r="0" b="0"/>
-            <wp:docPr id="37" name="Bild 39" descr=""/>
+            <wp:docPr id="38" name="Bild 39" descr=""/>
             <wp:cNvGraphicFramePr>
               <a:graphicFrameLocks xmlns:a="http://schemas.openxmlformats.org/drawingml/2006/main" noChangeAspect="1"/>
             </wp:cNvGraphicFramePr>
@@ -9399,13 +9511,13 @@
               <a:graphicData uri="http://schemas.openxmlformats.org/drawingml/2006/picture">
                 <pic:pic xmlns:pic="http://schemas.openxmlformats.org/drawingml/2006/picture">
                   <pic:nvPicPr>
-                    <pic:cNvPr id="37" name="Bild 39" descr=""/>
+                    <pic:cNvPr id="38" name="Bild 39" descr=""/>
                     <pic:cNvPicPr>
                       <a:picLocks noChangeAspect="1" noChangeArrowheads="1"/>
                     </pic:cNvPicPr>
                   </pic:nvPicPr>
                   <pic:blipFill>
-                    <a:blip r:embed="rId33"/>
+                    <a:blip r:embed="rId34"/>
                     <a:stretch>
                       <a:fillRect/>
                     </a:stretch>
@@ -9427,7 +9539,7 @@
         <mc:AlternateContent>
           <mc:Choice Requires="wps">
             <w:drawing>
-              <wp:anchor behindDoc="0" distT="0" distB="0" distL="0" distR="0" simplePos="0" locked="0" layoutInCell="1" allowOverlap="1" relativeHeight="25">
+              <wp:anchor behindDoc="0" distT="0" distB="0" distL="0" distR="0" simplePos="0" locked="0" layoutInCell="1" allowOverlap="1" relativeHeight="24">
                 <wp:simplePos x="0" y="0"/>
                 <wp:positionH relativeFrom="column">
                   <wp:posOffset>3799205</wp:posOffset>
@@ -9435,10 +9547,10 @@
                 <wp:positionV relativeFrom="paragraph">
                   <wp:posOffset>715010</wp:posOffset>
                 </wp:positionV>
-                <wp:extent cx="45085" cy="635635"/>
+                <wp:extent cx="45720" cy="636270"/>
                 <wp:effectExtent l="69850" t="23495" r="123825" b="36830"/>
                 <wp:wrapNone/>
-                <wp:docPr id="25" name="AutoShape 17"/>
+                <wp:docPr id="26" name="AutoShape 17"/>
                 <a:graphic xmlns:a="http://schemas.openxmlformats.org/drawingml/2006/main">
                   <a:graphicData uri="http://schemas.microsoft.com/office/word/2010/wordprocessingShape">
                     <wps:wsp>
@@ -9446,7 +9558,7 @@
                       <wps:spPr>
                         <a:xfrm>
                           <a:off x="0" y="0"/>
-                          <a:ext cx="44280" cy="635040"/>
+                          <a:ext cx="45000" cy="635760"/>
                         </a:xfrm>
                         <a:custGeom>
                           <a:avLst/>
@@ -9487,23 +9599,13 @@
             </w:drawing>
           </mc:Choice>
           <mc:Fallback>
-            <w:pict>
-              <v:shapetype id="shapetype_32" coordsize="21600,21600" o:spt="32" path="m,l21600,21600nfe">
-                <v:stroke joinstyle="miter"/>
-                <v:path gradientshapeok="t" o:connecttype="rect" textboxrect="0,0,21600,21600"/>
-              </v:shapetype>
-              <v:shape id="shape_0" ID="AutoShape 17" stroked="t" style="position:absolute;margin-left:299.15pt;margin-top:56.3pt;width:3.45pt;height:49.95pt" type="shapetype_32">
-                <w10:wrap type="none"/>
-                <v:fill o:detectmouseclick="t" on="false"/>
-                <v:stroke color="#c00000" weight="38160" endarrow="open" endarrowwidth="medium" endarrowlength="medium" joinstyle="round" endcap="flat"/>
-              </v:shape>
-            </w:pict>
+            <w:pict/>
           </mc:Fallback>
         </mc:AlternateContent>
         <mc:AlternateContent>
           <mc:Choice Requires="wps">
             <w:drawing>
-              <wp:anchor behindDoc="0" distT="0" distB="0" distL="0" distR="0" simplePos="0" locked="0" layoutInCell="1" allowOverlap="1" relativeHeight="26">
+              <wp:anchor behindDoc="0" distT="0" distB="0" distL="0" distR="0" simplePos="0" locked="0" layoutInCell="1" allowOverlap="1" relativeHeight="25">
                 <wp:simplePos x="0" y="0"/>
                 <wp:positionH relativeFrom="column">
                   <wp:posOffset>3799205</wp:posOffset>
@@ -9511,10 +9613,10 @@
                 <wp:positionV relativeFrom="paragraph">
                   <wp:posOffset>715010</wp:posOffset>
                 </wp:positionV>
-                <wp:extent cx="286385" cy="426085"/>
+                <wp:extent cx="287020" cy="426720"/>
                 <wp:effectExtent l="3175" t="4445" r="0" b="0"/>
                 <wp:wrapNone/>
-                <wp:docPr id="26" name="Text Box 18"/>
+                <wp:docPr id="27" name="Text Box 18"/>
                 <a:graphic xmlns:a="http://schemas.openxmlformats.org/drawingml/2006/main">
                   <a:graphicData uri="http://schemas.microsoft.com/office/word/2010/wordprocessingShape">
                     <wps:wsp>
@@ -9522,7 +9624,7 @@
                       <wps:spPr>
                         <a:xfrm>
                           <a:off x="0" y="0"/>
-                          <a:ext cx="285840" cy="425520"/>
+                          <a:ext cx="286560" cy="426240"/>
                         </a:xfrm>
                         <a:prstGeom prst="rect">
                           <a:avLst/>
@@ -9571,7 +9673,7 @@
           </mc:Choice>
           <mc:Fallback>
             <w:pict>
-              <v:rect id="shape_0" ID="Text Box 18" stroked="f" style="position:absolute;margin-left:299.15pt;margin-top:56.3pt;width:22.45pt;height:33.45pt">
+              <v:rect id="shape_0" ID="Text Box 18" stroked="f" style="position:absolute;margin-left:299.15pt;margin-top:56.3pt;width:22.5pt;height:33.5pt">
                 <w10:wrap type="square"/>
                 <v:fill o:detectmouseclick="t" on="false"/>
                 <v:stroke color="#3465a4" joinstyle="round" endcap="flat"/>
@@ -9604,18 +9706,18 @@
         <mc:AlternateContent>
           <mc:Choice Requires="wps">
             <w:drawing>
-              <wp:anchor behindDoc="0" distT="0" distB="0" distL="0" distR="0" simplePos="0" locked="0" layoutInCell="1" allowOverlap="1" relativeHeight="27">
+              <wp:anchor behindDoc="0" distT="0" distB="0" distL="0" distR="0" simplePos="0" locked="0" layoutInCell="1" allowOverlap="1" relativeHeight="26">
                 <wp:simplePos x="0" y="0"/>
                 <wp:positionH relativeFrom="column">
-                  <wp:posOffset>3766185</wp:posOffset>
+                  <wp:posOffset>3764280</wp:posOffset>
                 </wp:positionH>
                 <wp:positionV relativeFrom="paragraph">
-                  <wp:posOffset>1443990</wp:posOffset>
+                  <wp:posOffset>1442085</wp:posOffset>
                 </wp:positionV>
-                <wp:extent cx="32385" cy="470535"/>
+                <wp:extent cx="33020" cy="471170"/>
                 <wp:effectExtent l="123825" t="39370" r="82550" b="24130"/>
                 <wp:wrapNone/>
-                <wp:docPr id="28" name="AutoShape 19"/>
+                <wp:docPr id="29" name="AutoShape 19"/>
                 <a:graphic xmlns:a="http://schemas.openxmlformats.org/drawingml/2006/main">
                   <a:graphicData uri="http://schemas.microsoft.com/office/word/2010/wordprocessingShape">
                     <wps:wsp>
@@ -9623,7 +9725,7 @@
                       <wps:spPr>
                         <a:xfrm flipH="1" flipV="1">
                           <a:off x="0" y="0"/>
-                          <a:ext cx="31680" cy="469800"/>
+                          <a:ext cx="32400" cy="470520"/>
                         </a:xfrm>
                         <a:custGeom>
                           <a:avLst/>
@@ -9664,19 +9766,13 @@
             </w:drawing>
           </mc:Choice>
           <mc:Fallback>
-            <w:pict>
-              <v:shape id="shape_0" ID="AutoShape 19" stroked="t" style="position:absolute;margin-left:296.55pt;margin-top:113.7pt;width:2.45pt;height:36.95pt;flip:xy" type="shapetype_32">
-                <w10:wrap type="none"/>
-                <v:fill o:detectmouseclick="t" on="false"/>
-                <v:stroke color="#c00000" weight="38160" endarrow="open" endarrowwidth="medium" endarrowlength="medium" joinstyle="round" endcap="flat"/>
-              </v:shape>
-            </w:pict>
+            <w:pict/>
           </mc:Fallback>
         </mc:AlternateContent>
         <mc:AlternateContent>
           <mc:Choice Requires="wps">
             <w:drawing>
-              <wp:anchor behindDoc="0" distT="0" distB="0" distL="0" distR="0" simplePos="0" locked="0" layoutInCell="1" allowOverlap="1" relativeHeight="28">
+              <wp:anchor behindDoc="0" distT="0" distB="0" distL="0" distR="0" simplePos="0" locked="0" layoutInCell="1" allowOverlap="1" relativeHeight="27">
                 <wp:simplePos x="0" y="0"/>
                 <wp:positionH relativeFrom="column">
                   <wp:posOffset>3799205</wp:posOffset>
@@ -9684,10 +9780,10 @@
                 <wp:positionV relativeFrom="paragraph">
                   <wp:posOffset>1350010</wp:posOffset>
                 </wp:positionV>
-                <wp:extent cx="286385" cy="426085"/>
+                <wp:extent cx="287020" cy="426720"/>
                 <wp:effectExtent l="3175" t="1270" r="0" b="1905"/>
                 <wp:wrapNone/>
-                <wp:docPr id="29" name="Text Box 20"/>
+                <wp:docPr id="30" name="Text Box 20"/>
                 <a:graphic xmlns:a="http://schemas.openxmlformats.org/drawingml/2006/main">
                   <a:graphicData uri="http://schemas.microsoft.com/office/word/2010/wordprocessingShape">
                     <wps:wsp>
@@ -9695,7 +9791,7 @@
                       <wps:spPr>
                         <a:xfrm>
                           <a:off x="0" y="0"/>
-                          <a:ext cx="285840" cy="425520"/>
+                          <a:ext cx="286560" cy="426240"/>
                         </a:xfrm>
                         <a:prstGeom prst="rect">
                           <a:avLst/>
@@ -9744,7 +9840,7 @@
           </mc:Choice>
           <mc:Fallback>
             <w:pict>
-              <v:rect id="shape_0" ID="Text Box 20" stroked="f" style="position:absolute;margin-left:299.15pt;margin-top:106.3pt;width:22.45pt;height:33.45pt">
+              <v:rect id="shape_0" ID="Text Box 20" stroked="f" style="position:absolute;margin-left:299.15pt;margin-top:106.3pt;width:22.5pt;height:33.5pt">
                 <w10:wrap type="square"/>
                 <v:fill o:detectmouseclick="t" on="false"/>
                 <v:stroke color="#3465a4" joinstyle="round" endcap="flat"/>
@@ -9777,7 +9873,7 @@
         <mc:AlternateContent>
           <mc:Choice Requires="wps">
             <w:drawing>
-              <wp:anchor behindDoc="0" distT="0" distB="0" distL="0" distR="0" simplePos="0" locked="0" layoutInCell="1" allowOverlap="1" relativeHeight="29">
+              <wp:anchor behindDoc="0" distT="0" distB="0" distL="0" distR="0" simplePos="0" locked="0" layoutInCell="1" allowOverlap="1" relativeHeight="28">
                 <wp:simplePos x="0" y="0"/>
                 <wp:positionH relativeFrom="column">
                   <wp:posOffset>3627755</wp:posOffset>
@@ -9785,10 +9881,10 @@
                 <wp:positionV relativeFrom="paragraph">
                   <wp:posOffset>676910</wp:posOffset>
                 </wp:positionV>
-                <wp:extent cx="45085" cy="635635"/>
+                <wp:extent cx="45720" cy="636270"/>
                 <wp:effectExtent l="69850" t="23495" r="123825" b="36830"/>
                 <wp:wrapNone/>
-                <wp:docPr id="31" name="AutoShape 21"/>
+                <wp:docPr id="32" name="AutoShape 21"/>
                 <a:graphic xmlns:a="http://schemas.openxmlformats.org/drawingml/2006/main">
                   <a:graphicData uri="http://schemas.microsoft.com/office/word/2010/wordprocessingShape">
                     <wps:wsp>
@@ -9796,7 +9892,7 @@
                       <wps:spPr>
                         <a:xfrm>
                           <a:off x="0" y="0"/>
-                          <a:ext cx="44280" cy="635040"/>
+                          <a:ext cx="45000" cy="635760"/>
                         </a:xfrm>
                         <a:custGeom>
                           <a:avLst/>
@@ -9838,19 +9934,13 @@
             </w:drawing>
           </mc:Choice>
           <mc:Fallback>
-            <w:pict>
-              <v:shape id="shape_0" ID="AutoShape 21" stroked="t" style="position:absolute;margin-left:285.65pt;margin-top:53.3pt;width:3.45pt;height:49.95pt" type="shapetype_32">
-                <w10:wrap type="none"/>
-                <v:fill o:detectmouseclick="t" on="false"/>
-                <v:stroke color="#c00000" weight="38160" dashstyle="dash" endarrow="open" endarrowwidth="medium" endarrowlength="medium" joinstyle="round" endcap="flat"/>
-              </v:shape>
-            </w:pict>
+            <w:pict/>
           </mc:Fallback>
         </mc:AlternateContent>
         <mc:AlternateContent>
           <mc:Choice Requires="wps">
             <w:drawing>
-              <wp:anchor behindDoc="0" distT="0" distB="0" distL="0" distR="0" simplePos="0" locked="0" layoutInCell="1" allowOverlap="1" relativeHeight="30">
+              <wp:anchor behindDoc="0" distT="0" distB="0" distL="0" distR="0" simplePos="0" locked="0" layoutInCell="1" allowOverlap="1" relativeHeight="29">
                 <wp:simplePos x="0" y="0"/>
                 <wp:positionH relativeFrom="column">
                   <wp:posOffset>3437255</wp:posOffset>
@@ -9858,10 +9948,10 @@
                 <wp:positionV relativeFrom="paragraph">
                   <wp:posOffset>715010</wp:posOffset>
                 </wp:positionV>
-                <wp:extent cx="286385" cy="426085"/>
+                <wp:extent cx="287020" cy="426720"/>
                 <wp:effectExtent l="3175" t="4445" r="0" b="0"/>
                 <wp:wrapNone/>
-                <wp:docPr id="32" name="Text Box 22"/>
+                <wp:docPr id="33" name="Text Box 22"/>
                 <a:graphic xmlns:a="http://schemas.openxmlformats.org/drawingml/2006/main">
                   <a:graphicData uri="http://schemas.microsoft.com/office/word/2010/wordprocessingShape">
                     <wps:wsp>
@@ -9869,7 +9959,7 @@
                       <wps:spPr>
                         <a:xfrm>
                           <a:off x="0" y="0"/>
-                          <a:ext cx="285840" cy="425520"/>
+                          <a:ext cx="286560" cy="426240"/>
                         </a:xfrm>
                         <a:prstGeom prst="rect">
                           <a:avLst/>
@@ -9918,7 +10008,7 @@
           </mc:Choice>
           <mc:Fallback>
             <w:pict>
-              <v:rect id="shape_0" ID="Text Box 22" stroked="f" style="position:absolute;margin-left:270.65pt;margin-top:56.3pt;width:22.45pt;height:33.45pt">
+              <v:rect id="shape_0" ID="Text Box 22" stroked="f" style="position:absolute;margin-left:270.65pt;margin-top:56.3pt;width:22.5pt;height:33.5pt">
                 <w10:wrap type="square"/>
                 <v:fill o:detectmouseclick="t" on="false"/>
                 <v:stroke color="#3465a4" joinstyle="round" endcap="flat"/>
@@ -9951,18 +10041,18 @@
         <mc:AlternateContent>
           <mc:Choice Requires="wps">
             <w:drawing>
-              <wp:anchor behindDoc="0" distT="0" distB="0" distL="0" distR="0" simplePos="0" locked="0" layoutInCell="1" allowOverlap="1" relativeHeight="31">
+              <wp:anchor behindDoc="0" distT="0" distB="0" distL="0" distR="0" simplePos="0" locked="0" layoutInCell="1" allowOverlap="1" relativeHeight="30">
                 <wp:simplePos x="0" y="0"/>
                 <wp:positionH relativeFrom="column">
-                  <wp:posOffset>3594735</wp:posOffset>
+                  <wp:posOffset>3592830</wp:posOffset>
                 </wp:positionH>
                 <wp:positionV relativeFrom="paragraph">
-                  <wp:posOffset>1443990</wp:posOffset>
+                  <wp:posOffset>1442085</wp:posOffset>
                 </wp:positionV>
-                <wp:extent cx="32385" cy="470535"/>
+                <wp:extent cx="33020" cy="471170"/>
                 <wp:effectExtent l="123825" t="39370" r="82550" b="24130"/>
                 <wp:wrapNone/>
-                <wp:docPr id="34" name="AutoShape 23"/>
+                <wp:docPr id="35" name="AutoShape 23"/>
                 <a:graphic xmlns:a="http://schemas.openxmlformats.org/drawingml/2006/main">
                   <a:graphicData uri="http://schemas.microsoft.com/office/word/2010/wordprocessingShape">
                     <wps:wsp>
@@ -9970,7 +10060,7 @@
                       <wps:spPr>
                         <a:xfrm flipH="1" flipV="1">
                           <a:off x="0" y="0"/>
-                          <a:ext cx="31680" cy="469800"/>
+                          <a:ext cx="32400" cy="470520"/>
                         </a:xfrm>
                         <a:custGeom>
                           <a:avLst/>
@@ -10012,19 +10102,13 @@
             </w:drawing>
           </mc:Choice>
           <mc:Fallback>
-            <w:pict>
-              <v:shape id="shape_0" ID="AutoShape 23" stroked="t" style="position:absolute;margin-left:283.05pt;margin-top:113.7pt;width:2.45pt;height:36.95pt;flip:xy" type="shapetype_32">
-                <w10:wrap type="none"/>
-                <v:fill o:detectmouseclick="t" on="false"/>
-                <v:stroke color="#c00000" weight="38160" dashstyle="dash" endarrow="open" endarrowwidth="medium" endarrowlength="medium" joinstyle="round" endcap="flat"/>
-              </v:shape>
-            </w:pict>
+            <w:pict/>
           </mc:Fallback>
         </mc:AlternateContent>
         <mc:AlternateContent>
           <mc:Choice Requires="wps">
             <w:drawing>
-              <wp:anchor behindDoc="0" distT="0" distB="0" distL="0" distR="0" simplePos="0" locked="0" layoutInCell="1" allowOverlap="1" relativeHeight="32">
+              <wp:anchor behindDoc="0" distT="0" distB="0" distL="0" distR="0" simplePos="0" locked="0" layoutInCell="1" allowOverlap="1" relativeHeight="31">
                 <wp:simplePos x="0" y="0"/>
                 <wp:positionH relativeFrom="column">
                   <wp:posOffset>3437255</wp:posOffset>
@@ -10032,10 +10116,10 @@
                 <wp:positionV relativeFrom="paragraph">
                   <wp:posOffset>676910</wp:posOffset>
                 </wp:positionV>
-                <wp:extent cx="45085" cy="635635"/>
+                <wp:extent cx="45720" cy="636270"/>
                 <wp:effectExtent l="69850" t="23495" r="123825" b="36830"/>
                 <wp:wrapNone/>
-                <wp:docPr id="35" name="AutoShape 24"/>
+                <wp:docPr id="36" name="AutoShape 24"/>
                 <a:graphic xmlns:a="http://schemas.openxmlformats.org/drawingml/2006/main">
                   <a:graphicData uri="http://schemas.microsoft.com/office/word/2010/wordprocessingShape">
                     <wps:wsp>
@@ -10043,7 +10127,7 @@
                       <wps:spPr>
                         <a:xfrm>
                           <a:off x="0" y="0"/>
-                          <a:ext cx="44280" cy="635040"/>
+                          <a:ext cx="45000" cy="635760"/>
                         </a:xfrm>
                         <a:custGeom>
                           <a:avLst/>
@@ -10085,30 +10169,24 @@
             </w:drawing>
           </mc:Choice>
           <mc:Fallback>
-            <w:pict>
-              <v:shape id="shape_0" ID="AutoShape 24" stroked="t" style="position:absolute;margin-left:270.65pt;margin-top:53.3pt;width:3.45pt;height:49.95pt" type="shapetype_32">
-                <w10:wrap type="none"/>
-                <v:fill o:detectmouseclick="t" on="false"/>
-                <v:stroke color="#c00000" weight="38160" dashstyle="shortdot" endarrow="open" endarrowwidth="medium" endarrowlength="medium" joinstyle="round" endcap="round"/>
-              </v:shape>
-            </w:pict>
+            <w:pict/>
           </mc:Fallback>
         </mc:AlternateContent>
         <mc:AlternateContent>
           <mc:Choice Requires="wps">
             <w:drawing>
-              <wp:anchor behindDoc="0" distT="0" distB="0" distL="0" distR="0" simplePos="0" locked="0" layoutInCell="1" allowOverlap="1" relativeHeight="33">
+              <wp:anchor behindDoc="0" distT="0" distB="0" distL="0" distR="0" simplePos="0" locked="0" layoutInCell="1" allowOverlap="1" relativeHeight="32">
                 <wp:simplePos x="0" y="0"/>
                 <wp:positionH relativeFrom="column">
-                  <wp:posOffset>3404235</wp:posOffset>
+                  <wp:posOffset>3402330</wp:posOffset>
                 </wp:positionH>
                 <wp:positionV relativeFrom="paragraph">
-                  <wp:posOffset>1443990</wp:posOffset>
+                  <wp:posOffset>1442085</wp:posOffset>
                 </wp:positionV>
-                <wp:extent cx="32385" cy="470535"/>
+                <wp:extent cx="33020" cy="471170"/>
                 <wp:effectExtent l="123825" t="39370" r="82550" b="24130"/>
                 <wp:wrapNone/>
-                <wp:docPr id="36" name="AutoShape 25"/>
+                <wp:docPr id="37" name="AutoShape 25"/>
                 <a:graphic xmlns:a="http://schemas.openxmlformats.org/drawingml/2006/main">
                   <a:graphicData uri="http://schemas.microsoft.com/office/word/2010/wordprocessingShape">
                     <wps:wsp>
@@ -10116,7 +10194,7 @@
                       <wps:spPr>
                         <a:xfrm flipH="1" flipV="1">
                           <a:off x="0" y="0"/>
-                          <a:ext cx="31680" cy="469800"/>
+                          <a:ext cx="32400" cy="470520"/>
                         </a:xfrm>
                         <a:custGeom>
                           <a:avLst/>
@@ -10158,13 +10236,7 @@
             </w:drawing>
           </mc:Choice>
           <mc:Fallback>
-            <w:pict>
-              <v:shape id="shape_0" ID="AutoShape 25" stroked="t" style="position:absolute;margin-left:268.05pt;margin-top:113.7pt;width:2.45pt;height:36.95pt;flip:xy" type="shapetype_32">
-                <w10:wrap type="none"/>
-                <v:fill o:detectmouseclick="t" on="false"/>
-                <v:stroke color="#c00000" weight="38160" dashstyle="shortdot" endarrow="open" endarrowwidth="medium" endarrowlength="medium" joinstyle="round" endcap="round"/>
-              </v:shape>
-            </w:pict>
+            <w:pict/>
           </mc:Fallback>
         </mc:AlternateContent>
       </w:r>
@@ -10210,8 +10282,8 @@
         <w:tblLook w:firstRow="1" w:noVBand="1" w:lastRow="0" w:firstColumn="1" w:lastColumn="0" w:noHBand="0" w:val="04a0"/>
       </w:tblPr>
       <w:tblGrid>
-        <w:gridCol w:w="2254"/>
-        <w:gridCol w:w="2271"/>
+        <w:gridCol w:w="2253"/>
+        <w:gridCol w:w="2272"/>
         <w:gridCol w:w="2258"/>
         <w:gridCol w:w="2268"/>
       </w:tblGrid>
@@ -10221,7 +10293,7 @@
         </w:trPr>
         <w:tc>
           <w:tcPr>
-            <w:tcW w:w="2254" w:type="dxa"/>
+            <w:tcW w:w="2253" w:type="dxa"/>
             <w:cnfStyle w:val="001000000000" w:firstRow="0" w:lastRow="0" w:firstColumn="1" w:lastColumn="0" w:oddVBand="0" w:evenVBand="0" w:oddHBand="0" w:evenHBand="0" w:firstRowFirstColumn="0" w:firstRowLastColumn="0" w:lastRowFirstColumn="0" w:lastRowLastColumn="0"/>
             <w:tcBorders>
               <w:bottom w:val="single" w:sz="18" w:space="0" w:color="4F81BD"/>
@@ -10241,7 +10313,7 @@
             </w:pPr>
             <w:r>
               <w:rPr>
-                <w:rFonts w:eastAsia="" w:cs="" w:cstheme="majorBidi" w:eastAsiaTheme="majorEastAsia" w:ascii="Cambria" w:hAnsi="Cambria"/>
+                <w:rFonts w:eastAsia="" w:cs="" w:ascii="Cambria" w:hAnsi="Cambria" w:cstheme="majorBidi" w:eastAsiaTheme="majorEastAsia"/>
                 <w:b/>
                 <w:bCs/>
               </w:rPr>
@@ -10251,7 +10323,7 @@
         </w:tc>
         <w:tc>
           <w:tcPr>
-            <w:tcW w:w="2271" w:type="dxa"/>
+            <w:tcW w:w="2272" w:type="dxa"/>
             <w:tcBorders>
               <w:bottom w:val="single" w:sz="18" w:space="0" w:color="4F81BD"/>
             </w:tcBorders>
@@ -10300,7 +10372,7 @@
             </w:pPr>
             <w:r>
               <w:rPr>
-                <w:rFonts w:eastAsia="" w:cs="" w:cstheme="majorBidi" w:eastAsiaTheme="majorEastAsia" w:ascii="Cambria" w:hAnsi="Cambria"/>
+                <w:rFonts w:eastAsia="" w:cs="" w:ascii="Cambria" w:hAnsi="Cambria" w:cstheme="majorBidi" w:eastAsiaTheme="majorEastAsia"/>
                 <w:b/>
                 <w:bCs/>
               </w:rPr>
@@ -10344,7 +10416,7 @@
         </w:trPr>
         <w:tc>
           <w:tcPr>
-            <w:tcW w:w="2254" w:type="dxa"/>
+            <w:tcW w:w="2253" w:type="dxa"/>
             <w:cnfStyle w:val="001000000000" w:firstRow="0" w:lastRow="0" w:firstColumn="1" w:lastColumn="0" w:oddVBand="0" w:evenVBand="0" w:oddHBand="0" w:evenHBand="0" w:firstRowFirstColumn="0" w:firstRowLastColumn="0" w:lastRowFirstColumn="0" w:lastRowLastColumn="0"/>
             <w:tcBorders/>
             <w:shd w:color="auto" w:fill="D3DFEE" w:themeFill="accent1" w:themeFillTint="3f" w:val="clear"/>
@@ -10363,7 +10435,7 @@
             </w:pPr>
             <w:r>
               <w:rPr>
-                <w:rFonts w:eastAsia="" w:cs="" w:cstheme="majorBidi" w:eastAsiaTheme="majorEastAsia" w:ascii="Cambria" w:hAnsi="Cambria"/>
+                <w:rFonts w:eastAsia="" w:cs="" w:ascii="Cambria" w:hAnsi="Cambria" w:cstheme="majorBidi" w:eastAsiaTheme="majorEastAsia"/>
                 <w:b/>
                 <w:bCs/>
               </w:rPr>
@@ -10373,7 +10445,7 @@
         </w:tc>
         <w:tc>
           <w:tcPr>
-            <w:tcW w:w="2271" w:type="dxa"/>
+            <w:tcW w:w="2272" w:type="dxa"/>
             <w:tcBorders/>
             <w:shd w:color="auto" w:fill="D3DFEE" w:themeFill="accent1" w:themeFillTint="3f" w:val="clear"/>
           </w:tcPr>
@@ -10438,7 +10510,7 @@
         </w:trPr>
         <w:tc>
           <w:tcPr>
-            <w:tcW w:w="2254" w:type="dxa"/>
+            <w:tcW w:w="2253" w:type="dxa"/>
             <w:cnfStyle w:val="001000000000" w:firstRow="0" w:lastRow="0" w:firstColumn="1" w:lastColumn="0" w:oddVBand="0" w:evenVBand="0" w:oddHBand="0" w:evenHBand="0" w:firstRowFirstColumn="0" w:firstRowLastColumn="0" w:lastRowFirstColumn="0" w:lastRowLastColumn="0"/>
             <w:tcBorders/>
           </w:tcPr>
@@ -10456,7 +10528,7 @@
             </w:pPr>
             <w:r>
               <w:rPr>
-                <w:rFonts w:eastAsia="" w:cs="" w:cstheme="majorBidi" w:eastAsiaTheme="majorEastAsia" w:ascii="Cambria" w:hAnsi="Cambria"/>
+                <w:rFonts w:eastAsia="" w:cs="" w:ascii="Cambria" w:hAnsi="Cambria" w:cstheme="majorBidi" w:eastAsiaTheme="majorEastAsia"/>
                 <w:b/>
                 <w:bCs/>
               </w:rPr>
@@ -10466,7 +10538,7 @@
         </w:tc>
         <w:tc>
           <w:tcPr>
-            <w:tcW w:w="2271" w:type="dxa"/>
+            <w:tcW w:w="2272" w:type="dxa"/>
             <w:tcBorders/>
           </w:tcPr>
           <w:p>
@@ -10562,7 +10634,7 @@
           <wp:inline distT="0" distB="0" distL="0" distR="0">
             <wp:extent cx="5760720" cy="3382645"/>
             <wp:effectExtent l="0" t="0" r="0" b="0"/>
-            <wp:docPr id="38" name="Bild 3" descr=""/>
+            <wp:docPr id="39" name="Bild 3" descr=""/>
             <wp:cNvGraphicFramePr>
               <a:graphicFrameLocks xmlns:a="http://schemas.openxmlformats.org/drawingml/2006/main" noChangeAspect="1"/>
             </wp:cNvGraphicFramePr>
@@ -10570,13 +10642,13 @@
               <a:graphicData uri="http://schemas.openxmlformats.org/drawingml/2006/picture">
                 <pic:pic xmlns:pic="http://schemas.openxmlformats.org/drawingml/2006/picture">
                   <pic:nvPicPr>
-                    <pic:cNvPr id="38" name="Bild 3" descr=""/>
+                    <pic:cNvPr id="39" name="Bild 3" descr=""/>
                     <pic:cNvPicPr>
                       <a:picLocks noChangeAspect="1" noChangeArrowheads="1"/>
                     </pic:cNvPicPr>
                   </pic:nvPicPr>
                   <pic:blipFill>
-                    <a:blip r:embed="rId34"/>
+                    <a:blip r:embed="rId35"/>
                     <a:stretch>
                       <a:fillRect/>
                     </a:stretch>
@@ -10632,7 +10704,7 @@
       </w:r>
     </w:p>
     <w:sectPr>
-      <w:headerReference w:type="default" r:id="rId35"/>
+      <w:headerReference w:type="default" r:id="rId36"/>
       <w:type w:val="nextPage"/>
       <w:pgSz w:w="11906" w:h="16838"/>
       <w:pgMar w:left="1417" w:right="1417" w:header="708" w:top="1531" w:footer="0" w:bottom="1134" w:gutter="0"/>
@@ -10658,7 +10730,7 @@
     </w:pPr>
     <w:r>
       <w:drawing>
-        <wp:anchor behindDoc="0" distT="0" distB="0" distL="114300" distR="114300" simplePos="0" locked="0" layoutInCell="1" allowOverlap="1" relativeHeight="20">
+        <wp:anchor behindDoc="0" distT="0" distB="0" distL="114300" distR="114300" simplePos="0" locked="0" layoutInCell="1" allowOverlap="1" relativeHeight="19">
           <wp:simplePos x="0" y="0"/>
           <wp:positionH relativeFrom="column">
             <wp:posOffset>48895</wp:posOffset>
@@ -10670,20 +10742,20 @@
           <wp:effectExtent l="0" t="0" r="0" b="0"/>
           <wp:wrapTight wrapText="bothSides">
             <wp:wrapPolygon edited="0">
-              <wp:start x="11857" y="983"/>
-              <wp:lineTo x="-926" y="983"/>
-              <wp:lineTo x="-926" y="4927"/>
-              <wp:lineTo x="10029" y="20698"/>
-              <wp:lineTo x="10942" y="20698"/>
-              <wp:lineTo x="16421" y="20698"/>
-              <wp:lineTo x="17335" y="20698"/>
-              <wp:lineTo x="20075" y="16754"/>
-              <wp:lineTo x="21900" y="11826"/>
-              <wp:lineTo x="21900" y="983"/>
-              <wp:lineTo x="11857" y="983"/>
+              <wp:start x="11848" y="979"/>
+              <wp:lineTo x="-939" y="979"/>
+              <wp:lineTo x="-939" y="4922"/>
+              <wp:lineTo x="10019" y="20684"/>
+              <wp:lineTo x="10932" y="20684"/>
+              <wp:lineTo x="16415" y="20684"/>
+              <wp:lineTo x="17329" y="20684"/>
+              <wp:lineTo x="20071" y="16741"/>
+              <wp:lineTo x="21897" y="11817"/>
+              <wp:lineTo x="21897" y="979"/>
+              <wp:lineTo x="11848" y="979"/>
             </wp:wrapPolygon>
           </wp:wrapTight>
-          <wp:docPr id="39" name="Grafik 7" descr="logo-250.png"/>
+          <wp:docPr id="40" name="Grafik 7" descr="logo-250.png"/>
           <wp:cNvGraphicFramePr>
             <a:graphicFrameLocks xmlns:a="http://schemas.openxmlformats.org/drawingml/2006/main" noChangeAspect="1"/>
           </wp:cNvGraphicFramePr>
@@ -10691,7 +10763,7 @@
             <a:graphicData uri="http://schemas.openxmlformats.org/drawingml/2006/picture">
               <pic:pic xmlns:pic="http://schemas.openxmlformats.org/drawingml/2006/picture">
                 <pic:nvPicPr>
-                  <pic:cNvPr id="39" name="Grafik 7" descr="logo-250.png"/>
+                  <pic:cNvPr id="40" name="Grafik 7" descr="logo-250.png"/>
                   <pic:cNvPicPr>
                     <a:picLocks noChangeAspect="1" noChangeArrowheads="1"/>
                   </pic:cNvPicPr>
@@ -10750,7 +10822,7 @@
         <wp:inline distT="0" distB="0" distL="0" distR="0">
           <wp:extent cx="520700" cy="361315"/>
           <wp:effectExtent l="0" t="0" r="0" b="0"/>
-          <wp:docPr id="40" name="Bild5" descr="http://intranet.jki.bund.de/fileadmin/daten/zentraler_service/corporatedesign/logo_kurz/Logo_kurz_RGB.jpg"/>
+          <wp:docPr id="41" name="Bild5" descr="http://intranet.jki.bund.de/fileadmin/daten/zentraler_service/corporatedesign/logo_kurz/Logo_kurz_RGB.jpg"/>
           <wp:cNvGraphicFramePr>
             <a:graphicFrameLocks xmlns:a="http://schemas.openxmlformats.org/drawingml/2006/main" noChangeAspect="1"/>
           </wp:cNvGraphicFramePr>
@@ -10758,7 +10830,7 @@
             <a:graphicData uri="http://schemas.openxmlformats.org/drawingml/2006/picture">
               <pic:pic xmlns:pic="http://schemas.openxmlformats.org/drawingml/2006/picture">
                 <pic:nvPicPr>
-                  <pic:cNvPr id="40" name="Bild5" descr="http://intranet.jki.bund.de/fileadmin/daten/zentraler_service/corporatedesign/logo_kurz/Logo_kurz_RGB.jpg"/>
+                  <pic:cNvPr id="41" name="Bild5" descr="http://intranet.jki.bund.de/fileadmin/daten/zentraler_service/corporatedesign/logo_kurz/Logo_kurz_RGB.jpg"/>
                   <pic:cNvPicPr>
                     <a:picLocks noChangeAspect="1" noChangeArrowheads="1"/>
                   </pic:cNvPicPr>
@@ -12209,6 +12281,7 @@
     <w:rsid w:val="00cd58c4"/>
     <w:pPr>
       <w:widowControl/>
+      <w:suppressAutoHyphens w:val="true"/>
       <w:bidi w:val="0"/>
       <w:spacing w:lineRule="auto" w:line="360" w:before="120" w:after="120"/>
       <w:jc w:val="both"/>
@@ -12219,7 +12292,7 @@
       <w:kern w:val="0"/>
       <w:sz w:val="24"/>
       <w:szCs w:val="24"/>
-      <w:lang w:eastAsia="de-DE" w:val="de-DE" w:bidi="ar-SA"/>
+      <w:lang w:val="de-DE" w:eastAsia="de-DE" w:bidi="ar-SA"/>
     </w:rPr>
   </w:style>
   <w:style w:type="paragraph" w:styleId="Berschrift1">
@@ -12785,9 +12858,10 @@
       <w:szCs w:val="32"/>
     </w:rPr>
   </w:style>
-  <w:style w:type="paragraph" w:styleId="Inhaltsverzeichnisberschrift">
+  <w:style w:type="paragraph" w:styleId="TOAHeading">
     <w:name w:val="TOA Heading"/>
     <w:basedOn w:val="Stichwortverzeichnisberschrift"/>
+    <w:qFormat/>
     <w:pPr>
       <w:suppressLineNumbers/>
       <w:ind w:left="0" w:hanging="0"/>

</xml_diff>